<commit_message>
added Cast class added EmptyCast class added CastFactory class added CastPool class added cast capter to research work
</commit_message>
<xml_diff>
--- a/ResearchPaper/Analyse von Dateien und Datenformaten.docx
+++ b/ResearchPaper/Analyse von Dateien und Datenformaten.docx
@@ -1,6 +1,6 @@
 
 <file path=word/document.xml><?xml version="1.0" encoding="utf-8"?>
-<w:document xmlns:wpc="http://schemas.microsoft.com/office/word/2010/wordprocessingCanvas" xmlns:cx="http://schemas.microsoft.com/office/drawing/2014/chartex" xmlns:cx1="http://schemas.microsoft.com/office/drawing/2015/9/8/chartex" xmlns:cx2="http://schemas.microsoft.com/office/drawing/2015/10/21/chartex" xmlns:cx3="http://schemas.microsoft.com/office/drawing/2016/5/9/chartex" xmlns:cx4="http://schemas.microsoft.com/office/drawing/2016/5/10/chartex" xmlns:cx5="http://schemas.microsoft.com/office/drawing/2016/5/11/chartex" xmlns:mc="http://schemas.openxmlformats.org/markup-compatibility/2006" xmlns:o="urn:schemas-microsoft-com:office:office" xmlns:r="http://schemas.openxmlformats.org/officeDocument/2006/relationships" xmlns:m="http://schemas.openxmlformats.org/officeDocument/2006/math" xmlns:v="urn:schemas-microsoft-com:vml" xmlns:wp14="http://schemas.microsoft.com/office/word/2010/wordprocessingDrawing" xmlns:wp="http://schemas.openxmlformats.org/drawingml/2006/wordprocessingDrawing" xmlns:w10="urn:schemas-microsoft-com:office:word" xmlns:w="http://schemas.openxmlformats.org/wordprocessingml/2006/main" xmlns:w14="http://schemas.microsoft.com/office/word/2010/wordml" xmlns:w15="http://schemas.microsoft.com/office/word/2012/wordml" xmlns:w16se="http://schemas.microsoft.com/office/word/2015/wordml/symex" xmlns:wpg="http://schemas.microsoft.com/office/word/2010/wordprocessingGroup" xmlns:wpi="http://schemas.microsoft.com/office/word/2010/wordprocessingInk" xmlns:wne="http://schemas.microsoft.com/office/word/2006/wordml" xmlns:wps="http://schemas.microsoft.com/office/word/2010/wordprocessingShape" mc:Ignorable="w14 w15 w16se wp14">
+<w:document xmlns:wpc="http://schemas.microsoft.com/office/word/2010/wordprocessingCanvas" xmlns:cx="http://schemas.microsoft.com/office/drawing/2014/chartex" xmlns:cx1="http://schemas.microsoft.com/office/drawing/2015/9/8/chartex" xmlns:cx2="http://schemas.microsoft.com/office/drawing/2015/10/21/chartex" xmlns:cx3="http://schemas.microsoft.com/office/drawing/2016/5/9/chartex" xmlns:cx4="http://schemas.microsoft.com/office/drawing/2016/5/10/chartex" xmlns:cx5="http://schemas.microsoft.com/office/drawing/2016/5/11/chartex" xmlns:cx6="http://schemas.microsoft.com/office/drawing/2016/5/12/chartex" xmlns:cx7="http://schemas.microsoft.com/office/drawing/2016/5/13/chartex" xmlns:cx8="http://schemas.microsoft.com/office/drawing/2016/5/14/chartex" xmlns:mc="http://schemas.openxmlformats.org/markup-compatibility/2006" xmlns:o="urn:schemas-microsoft-com:office:office" xmlns:r="http://schemas.openxmlformats.org/officeDocument/2006/relationships" xmlns:m="http://schemas.openxmlformats.org/officeDocument/2006/math" xmlns:v="urn:schemas-microsoft-com:vml" xmlns:wp14="http://schemas.microsoft.com/office/word/2010/wordprocessingDrawing" xmlns:wp="http://schemas.openxmlformats.org/drawingml/2006/wordprocessingDrawing" xmlns:w10="urn:schemas-microsoft-com:office:word" xmlns:w="http://schemas.openxmlformats.org/wordprocessingml/2006/main" xmlns:w14="http://schemas.microsoft.com/office/word/2010/wordml" xmlns:w15="http://schemas.microsoft.com/office/word/2012/wordml" xmlns:w16se="http://schemas.microsoft.com/office/word/2015/wordml/symex" xmlns:wpg="http://schemas.microsoft.com/office/word/2010/wordprocessingGroup" xmlns:wpi="http://schemas.microsoft.com/office/word/2010/wordprocessingInk" xmlns:wne="http://schemas.microsoft.com/office/word/2006/wordml" xmlns:wps="http://schemas.microsoft.com/office/word/2010/wordprocessingShape" mc:Ignorable="w14 w15 w16se wp14">
   <w:body>
     <w:p>
       <w:pPr>
@@ -970,7 +970,7 @@
             </w:rPr>
             <w:fldChar w:fldCharType="separate"/>
           </w:r>
-          <w:hyperlink w:anchor="_Toc470347120" w:history="1">
+          <w:hyperlink w:anchor="_Toc478940217" w:history="1">
             <w:r>
               <w:rPr>
                 <w:rStyle w:val="Hyperlink"/>
@@ -998,7 +998,7 @@
                 <w:noProof/>
                 <w:webHidden/>
               </w:rPr>
-              <w:instrText xml:space="preserve"> PAGEREF _Toc470347120 \h </w:instrText>
+              <w:instrText xml:space="preserve"> PAGEREF _Toc478940217 \h </w:instrText>
             </w:r>
             <w:r>
               <w:rPr>
@@ -1041,7 +1041,7 @@
               <w:lang w:val="de-AT" w:eastAsia="de-AT"/>
             </w:rPr>
           </w:pPr>
-          <w:hyperlink w:anchor="_Toc470347121" w:history="1">
+          <w:hyperlink w:anchor="_Toc478940218" w:history="1">
             <w:r>
               <w:rPr>
                 <w:rStyle w:val="Hyperlink"/>
@@ -1069,7 +1069,7 @@
                 <w:noProof/>
                 <w:webHidden/>
               </w:rPr>
-              <w:instrText xml:space="preserve"> PAGEREF _Toc470347121 \h </w:instrText>
+              <w:instrText xml:space="preserve"> PAGEREF _Toc478940218 \h </w:instrText>
             </w:r>
             <w:r>
               <w:rPr>
@@ -1112,7 +1112,7 @@
               <w:lang w:val="de-AT" w:eastAsia="de-AT"/>
             </w:rPr>
           </w:pPr>
-          <w:hyperlink w:anchor="_Toc470347122" w:history="1">
+          <w:hyperlink w:anchor="_Toc478940219" w:history="1">
             <w:r>
               <w:rPr>
                 <w:rStyle w:val="Hyperlink"/>
@@ -1140,7 +1140,7 @@
                 <w:noProof/>
                 <w:webHidden/>
               </w:rPr>
-              <w:instrText xml:space="preserve"> PAGEREF _Toc470347122 \h </w:instrText>
+              <w:instrText xml:space="preserve"> PAGEREF _Toc478940219 \h </w:instrText>
             </w:r>
             <w:r>
               <w:rPr>
@@ -1185,7 +1185,7 @@
               <w:lang w:val="de-AT" w:eastAsia="de-AT"/>
             </w:rPr>
           </w:pPr>
-          <w:hyperlink w:anchor="_Toc470347123" w:history="1">
+          <w:hyperlink w:anchor="_Toc478940220" w:history="1">
             <w:r>
               <w:rPr>
                 <w:rStyle w:val="Hyperlink"/>
@@ -1213,7 +1213,7 @@
                 <w:noProof/>
                 <w:webHidden/>
               </w:rPr>
-              <w:instrText xml:space="preserve"> PAGEREF _Toc470347123 \h </w:instrText>
+              <w:instrText xml:space="preserve"> PAGEREF _Toc478940220 \h </w:instrText>
             </w:r>
             <w:r>
               <w:rPr>
@@ -1258,7 +1258,7 @@
               <w:lang w:val="de-AT" w:eastAsia="de-AT"/>
             </w:rPr>
           </w:pPr>
-          <w:hyperlink w:anchor="_Toc470347124" w:history="1">
+          <w:hyperlink w:anchor="_Toc478940221" w:history="1">
             <w:r>
               <w:rPr>
                 <w:rStyle w:val="Hyperlink"/>
@@ -1286,7 +1286,7 @@
                 <w:noProof/>
                 <w:webHidden/>
               </w:rPr>
-              <w:instrText xml:space="preserve"> PAGEREF _Toc470347124 \h </w:instrText>
+              <w:instrText xml:space="preserve"> PAGEREF _Toc478940221 \h </w:instrText>
             </w:r>
             <w:r>
               <w:rPr>
@@ -1329,7 +1329,7 @@
               <w:lang w:val="de-AT" w:eastAsia="de-AT"/>
             </w:rPr>
           </w:pPr>
-          <w:hyperlink w:anchor="_Toc470347125" w:history="1">
+          <w:hyperlink w:anchor="_Toc478940222" w:history="1">
             <w:r>
               <w:rPr>
                 <w:rStyle w:val="Hyperlink"/>
@@ -1357,7 +1357,7 @@
                 <w:noProof/>
                 <w:webHidden/>
               </w:rPr>
-              <w:instrText xml:space="preserve"> PAGEREF _Toc470347125 \h </w:instrText>
+              <w:instrText xml:space="preserve"> PAGEREF _Toc478940222 \h </w:instrText>
             </w:r>
             <w:r>
               <w:rPr>
@@ -1405,13 +1405,165 @@
               <w:lang w:val="de-AT" w:eastAsia="de-AT"/>
             </w:rPr>
           </w:pPr>
-          <w:hyperlink w:anchor="_Toc470347126" w:history="1">
+          <w:hyperlink w:anchor="_Toc478940223" w:history="1">
             <w:r>
               <w:rPr>
                 <w:rStyle w:val="Hyperlink"/>
                 <w:noProof/>
                 <w:lang w:val="de-DE"/>
               </w:rPr>
+              <w:t>Analysieren mit dem „Analyzer“</w:t>
+            </w:r>
+            <w:r>
+              <w:rPr>
+                <w:noProof/>
+                <w:webHidden/>
+              </w:rPr>
+              <w:tab/>
+            </w:r>
+            <w:r>
+              <w:rPr>
+                <w:noProof/>
+                <w:webHidden/>
+              </w:rPr>
+              <w:fldChar w:fldCharType="begin"/>
+            </w:r>
+            <w:r>
+              <w:rPr>
+                <w:noProof/>
+                <w:webHidden/>
+              </w:rPr>
+              <w:instrText xml:space="preserve"> PAGEREF _Toc478940223 \h </w:instrText>
+            </w:r>
+            <w:r>
+              <w:rPr>
+                <w:noProof/>
+                <w:webHidden/>
+              </w:rPr>
+            </w:r>
+            <w:r>
+              <w:rPr>
+                <w:noProof/>
+                <w:webHidden/>
+              </w:rPr>
+              <w:fldChar w:fldCharType="separate"/>
+            </w:r>
+            <w:r>
+              <w:rPr>
+                <w:noProof/>
+                <w:webHidden/>
+              </w:rPr>
+              <w:t>11</w:t>
+            </w:r>
+            <w:r>
+              <w:rPr>
+                <w:noProof/>
+                <w:webHidden/>
+              </w:rPr>
+              <w:fldChar w:fldCharType="end"/>
+            </w:r>
+          </w:hyperlink>
+        </w:p>
+        <w:p>
+          <w:pPr>
+            <w:pStyle w:val="TOC1"/>
+            <w:tabs>
+              <w:tab w:val="right" w:leader="dot" w:pos="9010"/>
+            </w:tabs>
+            <w:rPr>
+              <w:rFonts w:asciiTheme="minorHAnsi" w:eastAsiaTheme="minorEastAsia" w:hAnsiTheme="minorHAnsi"/>
+              <w:b w:val="0"/>
+              <w:bCs w:val="0"/>
+              <w:noProof/>
+              <w:color w:val="auto"/>
+              <w:sz w:val="22"/>
+              <w:szCs w:val="22"/>
+              <w:lang w:val="de-AT" w:eastAsia="de-AT"/>
+            </w:rPr>
+          </w:pPr>
+          <w:hyperlink w:anchor="_Toc478940224" w:history="1">
+            <w:r>
+              <w:rPr>
+                <w:rStyle w:val="Hyperlink"/>
+                <w:noProof/>
+                <w:lang w:val="de-DE"/>
+              </w:rPr>
+              <w:t>Eine Sache der Interpretation</w:t>
+            </w:r>
+            <w:r>
+              <w:rPr>
+                <w:noProof/>
+                <w:webHidden/>
+              </w:rPr>
+              <w:tab/>
+            </w:r>
+            <w:r>
+              <w:rPr>
+                <w:noProof/>
+                <w:webHidden/>
+              </w:rPr>
+              <w:fldChar w:fldCharType="begin"/>
+            </w:r>
+            <w:r>
+              <w:rPr>
+                <w:noProof/>
+                <w:webHidden/>
+              </w:rPr>
+              <w:instrText xml:space="preserve"> PAGEREF _Toc478940224 \h </w:instrText>
+            </w:r>
+            <w:r>
+              <w:rPr>
+                <w:noProof/>
+                <w:webHidden/>
+              </w:rPr>
+            </w:r>
+            <w:r>
+              <w:rPr>
+                <w:noProof/>
+                <w:webHidden/>
+              </w:rPr>
+              <w:fldChar w:fldCharType="separate"/>
+            </w:r>
+            <w:r>
+              <w:rPr>
+                <w:noProof/>
+                <w:webHidden/>
+              </w:rPr>
+              <w:t>12</w:t>
+            </w:r>
+            <w:r>
+              <w:rPr>
+                <w:noProof/>
+                <w:webHidden/>
+              </w:rPr>
+              <w:fldChar w:fldCharType="end"/>
+            </w:r>
+          </w:hyperlink>
+        </w:p>
+        <w:p>
+          <w:pPr>
+            <w:pStyle w:val="TOC1"/>
+            <w:tabs>
+              <w:tab w:val="right" w:leader="dot" w:pos="9010"/>
+            </w:tabs>
+            <w:rPr>
+              <w:rFonts w:asciiTheme="minorHAnsi" w:eastAsiaTheme="minorEastAsia" w:hAnsiTheme="minorHAnsi"/>
+              <w:b w:val="0"/>
+              <w:bCs w:val="0"/>
+              <w:noProof/>
+              <w:color w:val="auto"/>
+              <w:sz w:val="22"/>
+              <w:szCs w:val="22"/>
+              <w:lang w:val="de-AT" w:eastAsia="de-AT"/>
+            </w:rPr>
+          </w:pPr>
+          <w:hyperlink w:anchor="_Toc478940225" w:history="1">
+            <w:r>
+              <w:rPr>
+                <w:rStyle w:val="Hyperlink"/>
+                <w:noProof/>
+                <w:lang w:val="de-DE"/>
+              </w:rPr>
               <w:t>Quellenverzeichnis</w:t>
             </w:r>
             <w:r>
@@ -1433,7 +1585,7 @@
                 <w:noProof/>
                 <w:webHidden/>
               </w:rPr>
-              <w:instrText xml:space="preserve"> PAGEREF _Toc470347126 \h </w:instrText>
+              <w:instrText xml:space="preserve"> PAGEREF _Toc478940225 \h </w:instrText>
             </w:r>
             <w:r>
               <w:rPr>
@@ -1453,7 +1605,7 @@
                 <w:noProof/>
                 <w:webHidden/>
               </w:rPr>
-              <w:t>11</w:t>
+              <w:t>13</w:t>
             </w:r>
             <w:r>
               <w:rPr>
@@ -1511,7 +1663,7 @@
           <w:lang w:val="de-DE"/>
         </w:rPr>
       </w:pPr>
-      <w:bookmarkStart w:id="0" w:name="_Toc470347120"/>
+      <w:bookmarkStart w:id="0" w:name="_Toc478940217"/>
       <w:r>
         <w:rPr>
           <w:lang w:val="de-DE"/>
@@ -1572,7 +1724,7 @@
           <w:lang w:val="de-DE"/>
         </w:rPr>
       </w:pPr>
-      <w:bookmarkStart w:id="1" w:name="_Toc470347121"/>
+      <w:bookmarkStart w:id="1" w:name="_Toc478940218"/>
       <w:r>
         <w:rPr>
           <w:lang w:val="de-DE"/>
@@ -1610,21 +1762,7 @@
         <w:rPr>
           <w:lang w:val="de-DE"/>
         </w:rPr>
-        <w:t xml:space="preserve">ASCII (American Standard Code </w:t>
-      </w:r>
-      <w:proofErr w:type="spellStart"/>
-      <w:r>
-        <w:rPr>
-          <w:lang w:val="de-DE"/>
-        </w:rPr>
-        <w:t>for</w:t>
-      </w:r>
-      <w:proofErr w:type="spellEnd"/>
-      <w:r>
-        <w:rPr>
-          <w:lang w:val="de-DE"/>
-        </w:rPr>
-        <w:t xml:space="preserve"> Information Interchange). Er definiert die 10 arabischen Ziffern, das lateinische Alphabet in Gro</w:t>
+        <w:t>ASCII (American Standard Code for Information Interchange). Er definiert die 10 arabischen Ziffern, das lateinische Alphabet in Gro</w:t>
       </w:r>
       <w:r>
         <w:rPr>
@@ -1725,6 +1863,7 @@
         <w:rPr>
           <w:lang w:val="de-DE"/>
         </w:rPr>
+        <w:lastRenderedPageBreak/>
         <w:t>ABC als 7 Bit Code</w:t>
       </w:r>
       <w:r>
@@ -1830,24 +1969,11 @@
           <w:lang w:val="de-DE"/>
         </w:rPr>
       </w:pPr>
-    </w:p>
-    <w:p>
-      <w:pPr>
-        <w:rPr>
-          <w:lang w:val="de-DE"/>
-        </w:rPr>
-      </w:pPr>
-      <w:r>
-        <w:rPr>
-          <w:lang w:val="de-DE"/>
-        </w:rPr>
-        <w:t>Die Bits in Klammern werden genutzt um die Anzahl der Bytes pro Zeichen festzulegen, die Bits außerhalb dienen zur Definition des eigentlichen Zeichens.</w:t>
-      </w:r>
     </w:p>
     <w:tbl>
       <w:tblPr>
         <w:tblStyle w:val="TableGrid"/>
-        <w:tblpPr w:leftFromText="141" w:rightFromText="141" w:vertAnchor="page" w:horzAnchor="margin" w:tblpY="2596"/>
+        <w:tblpPr w:leftFromText="141" w:rightFromText="141" w:vertAnchor="page" w:horzAnchor="margin" w:tblpY="4351"/>
         <w:tblW w:w="0" w:type="auto"/>
         <w:tblLook w:val="04A0" w:firstRow="1" w:lastRow="0" w:firstColumn="1" w:lastColumn="0" w:noHBand="0" w:noVBand="1"/>
       </w:tblPr>
@@ -1980,6 +2106,19 @@
         <w:rPr>
           <w:lang w:val="de-DE"/>
         </w:rPr>
+        <w:t>Die Bits in Klammern werden genutzt um die Anzahl der Bytes pro Zeichen festzulegen, die Bits außerhalb dienen zur Definition des eigentlichen Zeichens.</w:t>
+      </w:r>
+    </w:p>
+    <w:p>
+      <w:pPr>
+        <w:rPr>
+          <w:lang w:val="de-DE"/>
+        </w:rPr>
+      </w:pPr>
+      <w:r>
+        <w:rPr>
+          <w:lang w:val="de-DE"/>
+        </w:rPr>
         <w:t>So können maximal 8 Bytes zur Definition eines Zeichens verwendet werden.</w:t>
       </w:r>
     </w:p>
@@ -2016,19 +2155,6 @@
           <w:lang w:val="de-DE"/>
         </w:rPr>
       </w:pPr>
-      <w:r>
-        <w:rPr>
-          <w:lang w:val="de-DE"/>
-        </w:rPr>
-        <w:t>Da Unicode der am Häufigsten anzutreffende Standard ist, werde ich mich in dieser Arbeit darauf beschränken.</w:t>
-      </w:r>
-    </w:p>
-    <w:p>
-      <w:pPr>
-        <w:rPr>
-          <w:lang w:val="de-DE"/>
-        </w:rPr>
-      </w:pPr>
     </w:p>
     <w:p>
       <w:pPr>
@@ -2037,7 +2163,7 @@
           <w:lang w:val="de-DE"/>
         </w:rPr>
       </w:pPr>
-      <w:bookmarkStart w:id="2" w:name="_Toc470347122"/>
+      <w:bookmarkStart w:id="2" w:name="_Toc478940219"/>
       <w:r>
         <w:rPr>
           <w:lang w:val="de-DE"/>
@@ -2181,21 +2307,7 @@
               <w:rPr>
                 <w:lang w:val="de-DE"/>
               </w:rPr>
-              <w:t>Byte (</w:t>
-            </w:r>
-            <w:proofErr w:type="spellStart"/>
-            <w:r>
-              <w:rPr>
-                <w:lang w:val="de-DE"/>
-              </w:rPr>
-              <w:t>char</w:t>
-            </w:r>
-            <w:proofErr w:type="spellEnd"/>
-            <w:r>
-              <w:rPr>
-                <w:lang w:val="de-DE"/>
-              </w:rPr>
-              <w:t>)</w:t>
+              <w:t>Byte (char)</w:t>
             </w:r>
           </w:p>
         </w:tc>
@@ -2233,21 +2345,7 @@
               <w:rPr>
                 <w:lang w:val="de-DE"/>
               </w:rPr>
-              <w:t>Int16(</w:t>
-            </w:r>
-            <w:proofErr w:type="spellStart"/>
-            <w:r>
-              <w:rPr>
-                <w:lang w:val="de-DE"/>
-              </w:rPr>
-              <w:t>short</w:t>
-            </w:r>
-            <w:proofErr w:type="spellEnd"/>
-            <w:r>
-              <w:rPr>
-                <w:lang w:val="de-DE"/>
-              </w:rPr>
-              <w:t>)</w:t>
+              <w:t>Int16(short)</w:t>
             </w:r>
           </w:p>
         </w:tc>
@@ -2285,35 +2383,7 @@
               <w:rPr>
                 <w:lang w:val="de-DE"/>
               </w:rPr>
-              <w:t xml:space="preserve">Wide </w:t>
-            </w:r>
-            <w:proofErr w:type="spellStart"/>
-            <w:r>
-              <w:rPr>
-                <w:lang w:val="de-DE"/>
-              </w:rPr>
-              <w:t>Character</w:t>
-            </w:r>
-            <w:proofErr w:type="spellEnd"/>
-            <w:r>
-              <w:rPr>
-                <w:lang w:val="de-DE"/>
-              </w:rPr>
-              <w:t xml:space="preserve"> (</w:t>
-            </w:r>
-            <w:proofErr w:type="spellStart"/>
-            <w:r>
-              <w:rPr>
-                <w:lang w:val="de-DE"/>
-              </w:rPr>
-              <w:t>wchar_t</w:t>
-            </w:r>
-            <w:proofErr w:type="spellEnd"/>
-            <w:r>
-              <w:rPr>
-                <w:lang w:val="de-DE"/>
-              </w:rPr>
-              <w:t>)</w:t>
+              <w:t>Wide Character (wchar_t)</w:t>
             </w:r>
           </w:p>
         </w:tc>
@@ -2351,21 +2421,7 @@
               <w:rPr>
                 <w:lang w:val="de-DE"/>
               </w:rPr>
-              <w:t>In32 (</w:t>
-            </w:r>
-            <w:proofErr w:type="spellStart"/>
-            <w:r>
-              <w:rPr>
-                <w:lang w:val="de-DE"/>
-              </w:rPr>
-              <w:t>int</w:t>
-            </w:r>
-            <w:proofErr w:type="spellEnd"/>
-            <w:r>
-              <w:rPr>
-                <w:lang w:val="de-DE"/>
-              </w:rPr>
-              <w:t>)</w:t>
+              <w:t>In32 (int)</w:t>
             </w:r>
           </w:p>
         </w:tc>
@@ -2403,21 +2459,7 @@
               <w:rPr>
                 <w:lang w:val="de-DE"/>
               </w:rPr>
-              <w:t>Floating Point(</w:t>
-            </w:r>
-            <w:proofErr w:type="spellStart"/>
-            <w:r>
-              <w:rPr>
-                <w:lang w:val="de-DE"/>
-              </w:rPr>
-              <w:t>float</w:t>
-            </w:r>
-            <w:proofErr w:type="spellEnd"/>
-            <w:r>
-              <w:rPr>
-                <w:lang w:val="de-DE"/>
-              </w:rPr>
-              <w:t>/double)</w:t>
+              <w:t>Floating Point(float/double)</w:t>
             </w:r>
           </w:p>
         </w:tc>
@@ -2484,104 +2526,20 @@
         <w:rPr>
           <w:lang w:val="de-DE"/>
         </w:rPr>
-        <w:t xml:space="preserve">Man kann sehen, dass aufgrund der Größen nicht eindeutig festgestellt werden kann, um welchen Datentyp es sich handelt. Es ist Sache der jeweiligen Anwendung festzulegen ob 2 Byte als zwei einzelne Bytes in Form von </w:t>
-      </w:r>
-      <w:proofErr w:type="spellStart"/>
-      <w:r>
-        <w:rPr>
-          <w:lang w:val="de-DE"/>
-        </w:rPr>
-        <w:t>Characters</w:t>
-      </w:r>
-      <w:proofErr w:type="spellEnd"/>
-      <w:r>
-        <w:rPr>
-          <w:lang w:val="de-DE"/>
-        </w:rPr>
-        <w:t xml:space="preserve">, als ein Unicode </w:t>
-      </w:r>
-      <w:proofErr w:type="spellStart"/>
-      <w:r>
-        <w:rPr>
-          <w:lang w:val="de-DE"/>
-        </w:rPr>
-        <w:t>Character</w:t>
-      </w:r>
-      <w:proofErr w:type="spellEnd"/>
-      <w:r>
-        <w:rPr>
-          <w:lang w:val="de-DE"/>
-        </w:rPr>
-        <w:t xml:space="preserve"> (</w:t>
-      </w:r>
-      <w:proofErr w:type="spellStart"/>
-      <w:r>
-        <w:rPr>
-          <w:lang w:val="de-DE"/>
-        </w:rPr>
-        <w:t>wchar_t</w:t>
-      </w:r>
-      <w:proofErr w:type="spellEnd"/>
-      <w:r>
-        <w:rPr>
-          <w:lang w:val="de-DE"/>
-        </w:rPr>
-        <w:t xml:space="preserve">) oder als </w:t>
-      </w:r>
-      <w:proofErr w:type="spellStart"/>
-      <w:r>
-        <w:rPr>
-          <w:lang w:val="de-DE"/>
-        </w:rPr>
-        <w:t>short</w:t>
-      </w:r>
-      <w:proofErr w:type="spellEnd"/>
-      <w:r>
-        <w:rPr>
-          <w:lang w:val="de-DE"/>
-        </w:rPr>
-        <w:t xml:space="preserve"> interpretiert werden.</w:t>
-      </w:r>
-    </w:p>
-    <w:p>
-      <w:pPr>
-        <w:rPr>
-          <w:lang w:val="de-DE"/>
-        </w:rPr>
-      </w:pPr>
-      <w:r>
-        <w:rPr>
-          <w:lang w:val="de-DE"/>
-        </w:rPr>
-        <w:t xml:space="preserve">Hinzu kommt, dass z.B. ein Byte bzw. </w:t>
-      </w:r>
-      <w:proofErr w:type="spellStart"/>
-      <w:r>
-        <w:rPr>
-          <w:lang w:val="de-DE"/>
-        </w:rPr>
-        <w:t>char</w:t>
-      </w:r>
-      <w:proofErr w:type="spellEnd"/>
-      <w:r>
-        <w:rPr>
-          <w:lang w:val="de-DE"/>
-        </w:rPr>
-        <w:t xml:space="preserve">, nicht zwangsläufig als Zeichen verwendet wird, sondern auch </w:t>
-      </w:r>
-      <w:proofErr w:type="spellStart"/>
-      <w:r>
-        <w:rPr>
-          <w:lang w:val="de-DE"/>
-        </w:rPr>
-        <w:t>bitweise</w:t>
-      </w:r>
-      <w:proofErr w:type="spellEnd"/>
-      <w:r>
-        <w:rPr>
-          <w:lang w:val="de-DE"/>
-        </w:rPr>
-        <w:t xml:space="preserve"> verwendet werden kann um so genannte Flags zu speichern und dann ist es natürlich so, dass</w:t>
+        <w:t>Man kann sehen, dass aufgrund der Größen nicht eindeutig festgestellt werden kann, um welchen Datentyp es sich handelt. Es ist Sache der jeweiligen Anwendung festzulegen ob 2 Byte als zwei einzelne Bytes in Form von Characters, als ein Unicode Character oder als short interpretiert werden.</w:t>
+      </w:r>
+    </w:p>
+    <w:p>
+      <w:pPr>
+        <w:rPr>
+          <w:lang w:val="de-DE"/>
+        </w:rPr>
+      </w:pPr>
+      <w:r>
+        <w:rPr>
+          <w:lang w:val="de-DE"/>
+        </w:rPr>
+        <w:t>Hinzu kommt, dass z.B. ein Byte bzw. char, nicht zwangsläufig als Zeichen verwendet wird, sondern auch bitweise verwendet werden kann um so genannte Flags zu speichern und dann ist es natürlich so, dass</w:t>
       </w:r>
       <w:r>
         <w:rPr>
@@ -2644,21 +2602,7 @@
         <w:rPr>
           <w:lang w:val="de-DE"/>
         </w:rPr>
-        <w:t xml:space="preserve">Muss z.B. die Zahl 1.000.000 gespeichert werden, ergibt sich bei der binären Speicherung eines </w:t>
-      </w:r>
-      <w:proofErr w:type="spellStart"/>
-      <w:r>
-        <w:rPr>
-          <w:lang w:val="de-DE"/>
-        </w:rPr>
-        <w:t>Integers</w:t>
-      </w:r>
-      <w:proofErr w:type="spellEnd"/>
-      <w:r>
-        <w:rPr>
-          <w:lang w:val="de-DE"/>
-        </w:rPr>
-        <w:t xml:space="preserve"> ein Platzbedarf von 4 Byte, Speichert man die Zahl als Text benötigt man </w:t>
+        <w:t xml:space="preserve">Muss z.B. die Zahl 1.000.000 gespeichert werden, ergibt sich bei der binären Speicherung eines Integers ein Platzbedarf von 4 Byte, Speichert man die Zahl als Text benötigt man </w:t>
       </w:r>
       <w:r>
         <w:rPr>
@@ -2684,63 +2628,7 @@
         <w:rPr>
           <w:lang w:val="de-DE"/>
         </w:rPr>
-        <w:t>Dieses kleine Beispielprogramm in C++ soll das kurz demonstrieren. Es werden zwei Dateien, einmal „</w:t>
-      </w:r>
-      <w:proofErr w:type="spellStart"/>
-      <w:r>
-        <w:rPr>
-          <w:lang w:val="de-DE"/>
-        </w:rPr>
-        <w:t>asInt</w:t>
-      </w:r>
-      <w:proofErr w:type="spellEnd"/>
-      <w:r>
-        <w:rPr>
-          <w:lang w:val="de-DE"/>
-        </w:rPr>
-        <w:t>“ und einmal „</w:t>
-      </w:r>
-      <w:proofErr w:type="spellStart"/>
-      <w:r>
-        <w:rPr>
-          <w:lang w:val="de-DE"/>
-        </w:rPr>
-        <w:t>asChar</w:t>
-      </w:r>
-      <w:proofErr w:type="spellEnd"/>
-      <w:r>
-        <w:rPr>
-          <w:lang w:val="de-DE"/>
-        </w:rPr>
-        <w:t>“ gespeichert. In der Datei „</w:t>
-      </w:r>
-      <w:proofErr w:type="spellStart"/>
-      <w:r>
-        <w:rPr>
-          <w:lang w:val="de-DE"/>
-        </w:rPr>
-        <w:t>asInt</w:t>
-      </w:r>
-      <w:proofErr w:type="spellEnd"/>
-      <w:r>
-        <w:rPr>
-          <w:lang w:val="de-DE"/>
-        </w:rPr>
-        <w:t>“ wird der Wert als 4Byte Integer gespeichert, in „</w:t>
-      </w:r>
-      <w:proofErr w:type="spellStart"/>
-      <w:r>
-        <w:rPr>
-          <w:lang w:val="de-DE"/>
-        </w:rPr>
-        <w:t>asChar</w:t>
-      </w:r>
-      <w:proofErr w:type="spellEnd"/>
-      <w:r>
-        <w:rPr>
-          <w:lang w:val="de-DE"/>
-        </w:rPr>
-        <w:t xml:space="preserve">“ als Text im ASCII Format. </w:t>
+        <w:t xml:space="preserve">Dieses kleine Beispielprogramm in C++ soll das kurz demonstrieren. Es werden zwei Dateien, einmal „asInt“ und einmal „asChar“ gespeichert. In der Datei „asInt“ wird der Wert als 4Byte Integer gespeichert, in „asChar“ als Text im ASCII Format. </w:t>
       </w:r>
     </w:p>
     <w:p>
@@ -3154,384 +3042,343 @@
           <w:color w:val="70AD47" w:themeColor="accent6"/>
           <w:lang w:val="de-AT"/>
         </w:rPr>
-        <w:t xml:space="preserve">//der </w:t>
+        <w:t>//der int wird in ein char-Array kopiert</w:t>
+      </w:r>
+    </w:p>
+    <w:p>
+      <w:pPr>
+        <w:rPr>
+          <w:lang w:val="en-US"/>
+        </w:rPr>
+      </w:pPr>
+      <w:r>
+        <w:rPr>
+          <w:lang w:val="de-AT"/>
+        </w:rPr>
+        <w:t xml:space="preserve">  </w:t>
+      </w:r>
+      <w:r>
+        <w:rPr>
+          <w:color w:val="5B9BD5" w:themeColor="accent1"/>
+          <w:lang w:val="en-US"/>
+        </w:rPr>
+        <w:t xml:space="preserve">char </w:t>
       </w:r>
       <w:proofErr w:type="spellStart"/>
       <w:r>
         <w:rPr>
-          <w:color w:val="70AD47" w:themeColor="accent6"/>
-          <w:lang w:val="de-AT"/>
-        </w:rPr>
-        <w:t>int</w:t>
+          <w:lang w:val="en-US"/>
+        </w:rPr>
+        <w:t>intBytes</w:t>
       </w:r>
       <w:proofErr w:type="spellEnd"/>
       <w:r>
         <w:rPr>
-          <w:color w:val="70AD47" w:themeColor="accent6"/>
-          <w:lang w:val="de-AT"/>
-        </w:rPr>
-        <w:t xml:space="preserve"> wird in ein </w:t>
+          <w:lang w:val="en-US"/>
+        </w:rPr>
+        <w:t>[4]{0};</w:t>
+      </w:r>
+    </w:p>
+    <w:p>
+      <w:pPr>
+        <w:rPr>
+          <w:lang w:val="en-US"/>
+        </w:rPr>
+      </w:pPr>
+      <w:r>
+        <w:rPr>
+          <w:lang w:val="en-US"/>
+        </w:rPr>
+        <w:t xml:space="preserve">  </w:t>
       </w:r>
       <w:proofErr w:type="spellStart"/>
       <w:r>
         <w:rPr>
-          <w:color w:val="70AD47" w:themeColor="accent6"/>
-          <w:lang w:val="de-AT"/>
-        </w:rPr>
-        <w:t>char</w:t>
+          <w:lang w:val="en-US"/>
+        </w:rPr>
+        <w:t>memcpy</w:t>
       </w:r>
       <w:proofErr w:type="spellEnd"/>
       <w:r>
         <w:rPr>
-          <w:color w:val="70AD47" w:themeColor="accent6"/>
-          <w:lang w:val="de-AT"/>
-        </w:rPr>
-        <w:t>-Array kopiert</w:t>
-      </w:r>
-    </w:p>
-    <w:p>
-      <w:pPr>
-        <w:rPr>
-          <w:lang w:val="en-US"/>
-        </w:rPr>
-      </w:pPr>
-      <w:r>
-        <w:rPr>
-          <w:lang w:val="de-AT"/>
+          <w:lang w:val="en-US"/>
+        </w:rPr>
+        <w:t>(&amp;</w:t>
+      </w:r>
+      <w:proofErr w:type="spellStart"/>
+      <w:r>
+        <w:rPr>
+          <w:lang w:val="en-US"/>
+        </w:rPr>
+        <w:t>intBytes</w:t>
+      </w:r>
+      <w:proofErr w:type="spellEnd"/>
+      <w:r>
+        <w:rPr>
+          <w:lang w:val="en-US"/>
+        </w:rPr>
+        <w:t>, &amp;</w:t>
+      </w:r>
+      <w:proofErr w:type="spellStart"/>
+      <w:r>
+        <w:rPr>
+          <w:lang w:val="en-US"/>
+        </w:rPr>
+        <w:t>asInt</w:t>
+      </w:r>
+      <w:proofErr w:type="spellEnd"/>
+      <w:r>
+        <w:rPr>
+          <w:lang w:val="en-US"/>
+        </w:rPr>
+        <w:t>, 4);</w:t>
+      </w:r>
+    </w:p>
+    <w:p>
+      <w:pPr>
+        <w:rPr>
+          <w:lang w:val="en-US"/>
+        </w:rPr>
+      </w:pPr>
+    </w:p>
+    <w:p>
+      <w:pPr>
+        <w:rPr>
+          <w:lang w:val="en-US"/>
+        </w:rPr>
+      </w:pPr>
+      <w:r>
+        <w:rPr>
+          <w:lang w:val="en-US"/>
         </w:rPr>
         <w:t xml:space="preserve">  </w:t>
       </w:r>
+      <w:proofErr w:type="spellStart"/>
+      <w:r>
+        <w:rPr>
+          <w:lang w:val="en-US"/>
+        </w:rPr>
+        <w:t>ofInt.write</w:t>
+      </w:r>
+      <w:proofErr w:type="spellEnd"/>
+      <w:r>
+        <w:rPr>
+          <w:lang w:val="en-US"/>
+        </w:rPr>
+        <w:t>(</w:t>
+      </w:r>
+      <w:proofErr w:type="spellStart"/>
+      <w:r>
+        <w:rPr>
+          <w:lang w:val="en-US"/>
+        </w:rPr>
+        <w:t>intBytes</w:t>
+      </w:r>
+      <w:proofErr w:type="spellEnd"/>
+      <w:r>
+        <w:rPr>
+          <w:lang w:val="en-US"/>
+        </w:rPr>
+        <w:t>, 4);</w:t>
+      </w:r>
+    </w:p>
+    <w:p>
+      <w:pPr>
+        <w:rPr>
+          <w:lang w:val="en-US"/>
+        </w:rPr>
+      </w:pPr>
+      <w:r>
+        <w:rPr>
+          <w:lang w:val="en-US"/>
+        </w:rPr>
+        <w:t xml:space="preserve">  </w:t>
+      </w:r>
+      <w:proofErr w:type="spellStart"/>
+      <w:r>
+        <w:rPr>
+          <w:lang w:val="en-US"/>
+        </w:rPr>
+        <w:t>ofInt.flush</w:t>
+      </w:r>
+      <w:proofErr w:type="spellEnd"/>
+      <w:r>
+        <w:rPr>
+          <w:lang w:val="en-US"/>
+        </w:rPr>
+        <w:t>();</w:t>
+      </w:r>
+    </w:p>
+    <w:p>
+      <w:pPr>
+        <w:rPr>
+          <w:lang w:val="en-US"/>
+        </w:rPr>
+      </w:pPr>
+    </w:p>
+    <w:p>
+      <w:pPr>
+        <w:rPr>
+          <w:lang w:val="en-US"/>
+        </w:rPr>
+      </w:pPr>
+      <w:r>
+        <w:rPr>
+          <w:lang w:val="en-US"/>
+        </w:rPr>
+        <w:t xml:space="preserve">  </w:t>
+      </w:r>
+      <w:proofErr w:type="spellStart"/>
+      <w:r>
+        <w:rPr>
+          <w:lang w:val="en-US"/>
+        </w:rPr>
+        <w:t>std</w:t>
+      </w:r>
+      <w:proofErr w:type="spellEnd"/>
+      <w:r>
+        <w:rPr>
+          <w:lang w:val="en-US"/>
+        </w:rPr>
+        <w:t>::</w:t>
+      </w:r>
+      <w:proofErr w:type="spellStart"/>
+      <w:r>
+        <w:rPr>
+          <w:color w:val="00FF99"/>
+          <w:lang w:val="en-US"/>
+        </w:rPr>
+        <w:t>ofstream</w:t>
+      </w:r>
+      <w:proofErr w:type="spellEnd"/>
+      <w:r>
+        <w:rPr>
+          <w:color w:val="00FF99"/>
+          <w:lang w:val="en-US"/>
+        </w:rPr>
+        <w:t xml:space="preserve"> </w:t>
+      </w:r>
+      <w:proofErr w:type="spellStart"/>
+      <w:r>
+        <w:rPr>
+          <w:lang w:val="en-US"/>
+        </w:rPr>
+        <w:t>ofChar</w:t>
+      </w:r>
+      <w:proofErr w:type="spellEnd"/>
+      <w:r>
+        <w:rPr>
+          <w:lang w:val="en-US"/>
+        </w:rPr>
+        <w:t>(</w:t>
+      </w:r>
+      <w:r>
+        <w:rPr>
+          <w:color w:val="ED7D31" w:themeColor="accent2"/>
+          <w:lang w:val="en-US"/>
+        </w:rPr>
+        <w:t>"c:/dev/fileSize/asChar"</w:t>
+      </w:r>
+      <w:r>
+        <w:rPr>
+          <w:lang w:val="en-US"/>
+        </w:rPr>
+        <w:t>);</w:t>
+      </w:r>
+    </w:p>
+    <w:p>
+      <w:pPr>
+        <w:rPr>
+          <w:lang w:val="en-US"/>
+        </w:rPr>
+      </w:pPr>
+      <w:r>
+        <w:rPr>
+          <w:lang w:val="en-US"/>
+        </w:rPr>
+        <w:t xml:space="preserve">  </w:t>
+      </w:r>
+      <w:proofErr w:type="spellStart"/>
+      <w:r>
+        <w:rPr>
+          <w:lang w:val="en-US"/>
+        </w:rPr>
+        <w:t>ofChar.write</w:t>
+      </w:r>
+      <w:proofErr w:type="spellEnd"/>
+      <w:r>
+        <w:rPr>
+          <w:lang w:val="en-US"/>
+        </w:rPr>
+        <w:t>(</w:t>
+      </w:r>
+      <w:proofErr w:type="spellStart"/>
+      <w:r>
+        <w:rPr>
+          <w:lang w:val="en-US"/>
+        </w:rPr>
+        <w:t>asChar</w:t>
+      </w:r>
+      <w:proofErr w:type="spellEnd"/>
+      <w:r>
+        <w:rPr>
+          <w:lang w:val="en-US"/>
+        </w:rPr>
+        <w:t>, 7);</w:t>
+      </w:r>
+    </w:p>
+    <w:p>
+      <w:pPr>
+        <w:rPr>
+          <w:lang w:val="en-US"/>
+        </w:rPr>
+      </w:pPr>
+      <w:r>
+        <w:rPr>
+          <w:lang w:val="en-US"/>
+        </w:rPr>
+        <w:t xml:space="preserve">  </w:t>
+      </w:r>
+      <w:proofErr w:type="spellStart"/>
+      <w:r>
+        <w:rPr>
+          <w:lang w:val="en-US"/>
+        </w:rPr>
+        <w:t>ofChar.flush</w:t>
+      </w:r>
+      <w:proofErr w:type="spellEnd"/>
+      <w:r>
+        <w:rPr>
+          <w:lang w:val="en-US"/>
+        </w:rPr>
+        <w:t>();</w:t>
+      </w:r>
+    </w:p>
+    <w:p>
+      <w:pPr>
+        <w:rPr>
+          <w:lang w:val="en-US"/>
+        </w:rPr>
+      </w:pPr>
+    </w:p>
+    <w:p>
+      <w:pPr>
+        <w:rPr>
+          <w:lang w:val="de-DE"/>
+        </w:rPr>
+      </w:pPr>
+      <w:r>
+        <w:rPr>
+          <w:lang w:val="en-US"/>
+        </w:rPr>
+        <w:t xml:space="preserve">  </w:t>
+      </w:r>
       <w:r>
         <w:rPr>
           <w:color w:val="5B9BD5" w:themeColor="accent1"/>
-          <w:lang w:val="en-US"/>
-        </w:rPr>
-        <w:t xml:space="preserve">char </w:t>
-      </w:r>
-      <w:proofErr w:type="spellStart"/>
-      <w:r>
-        <w:rPr>
-          <w:lang w:val="en-US"/>
-        </w:rPr>
-        <w:t>intBytes</w:t>
-      </w:r>
-      <w:proofErr w:type="spellEnd"/>
-      <w:r>
-        <w:rPr>
-          <w:lang w:val="en-US"/>
-        </w:rPr>
-        <w:t>[4]{0};</w:t>
-      </w:r>
-    </w:p>
-    <w:p>
-      <w:pPr>
-        <w:rPr>
-          <w:lang w:val="en-US"/>
-        </w:rPr>
-      </w:pPr>
-      <w:r>
-        <w:rPr>
-          <w:lang w:val="en-US"/>
-        </w:rPr>
-        <w:t xml:space="preserve">  </w:t>
-      </w:r>
-      <w:proofErr w:type="spellStart"/>
-      <w:r>
-        <w:rPr>
-          <w:lang w:val="en-US"/>
-        </w:rPr>
-        <w:t>memcpy</w:t>
-      </w:r>
-      <w:proofErr w:type="spellEnd"/>
-      <w:r>
-        <w:rPr>
-          <w:lang w:val="en-US"/>
-        </w:rPr>
-        <w:t>(&amp;</w:t>
-      </w:r>
-      <w:proofErr w:type="spellStart"/>
-      <w:r>
-        <w:rPr>
-          <w:lang w:val="en-US"/>
-        </w:rPr>
-        <w:t>intBytes</w:t>
-      </w:r>
-      <w:proofErr w:type="spellEnd"/>
-      <w:r>
-        <w:rPr>
-          <w:lang w:val="en-US"/>
-        </w:rPr>
-        <w:t>, &amp;</w:t>
-      </w:r>
-      <w:proofErr w:type="spellStart"/>
-      <w:r>
-        <w:rPr>
-          <w:lang w:val="en-US"/>
-        </w:rPr>
-        <w:t>asInt</w:t>
-      </w:r>
-      <w:proofErr w:type="spellEnd"/>
-      <w:r>
-        <w:rPr>
-          <w:lang w:val="en-US"/>
-        </w:rPr>
-        <w:t>, 4);</w:t>
-      </w:r>
-    </w:p>
-    <w:p>
-      <w:pPr>
-        <w:rPr>
-          <w:lang w:val="en-US"/>
-        </w:rPr>
-      </w:pPr>
-    </w:p>
-    <w:p>
-      <w:pPr>
-        <w:rPr>
-          <w:lang w:val="en-US"/>
-        </w:rPr>
-      </w:pPr>
-      <w:r>
-        <w:rPr>
-          <w:lang w:val="en-US"/>
-        </w:rPr>
-        <w:t xml:space="preserve">  </w:t>
-      </w:r>
-      <w:proofErr w:type="spellStart"/>
-      <w:r>
-        <w:rPr>
-          <w:lang w:val="en-US"/>
-        </w:rPr>
-        <w:t>ofInt.write</w:t>
-      </w:r>
-      <w:proofErr w:type="spellEnd"/>
-      <w:r>
-        <w:rPr>
-          <w:lang w:val="en-US"/>
-        </w:rPr>
-        <w:t>(</w:t>
-      </w:r>
-      <w:proofErr w:type="spellStart"/>
-      <w:r>
-        <w:rPr>
-          <w:lang w:val="en-US"/>
-        </w:rPr>
-        <w:t>intBytes</w:t>
-      </w:r>
-      <w:proofErr w:type="spellEnd"/>
-      <w:r>
-        <w:rPr>
-          <w:lang w:val="en-US"/>
-        </w:rPr>
-        <w:t>, 4);</w:t>
-      </w:r>
-    </w:p>
-    <w:p>
-      <w:pPr>
-        <w:rPr>
-          <w:lang w:val="en-US"/>
-        </w:rPr>
-      </w:pPr>
-      <w:r>
-        <w:rPr>
-          <w:lang w:val="en-US"/>
-        </w:rPr>
-        <w:t xml:space="preserve">  </w:t>
-      </w:r>
-      <w:proofErr w:type="spellStart"/>
-      <w:r>
-        <w:rPr>
-          <w:lang w:val="en-US"/>
-        </w:rPr>
-        <w:t>ofInt.flush</w:t>
-      </w:r>
-      <w:proofErr w:type="spellEnd"/>
-      <w:r>
-        <w:rPr>
-          <w:lang w:val="en-US"/>
-        </w:rPr>
-        <w:t>();</w:t>
-      </w:r>
-    </w:p>
-    <w:p>
-      <w:pPr>
-        <w:rPr>
-          <w:lang w:val="en-US"/>
-        </w:rPr>
-      </w:pPr>
-    </w:p>
-    <w:p>
-      <w:pPr>
-        <w:rPr>
-          <w:lang w:val="en-US"/>
-        </w:rPr>
-      </w:pPr>
-      <w:r>
-        <w:rPr>
-          <w:lang w:val="en-US"/>
-        </w:rPr>
-        <w:t xml:space="preserve">  </w:t>
-      </w:r>
-      <w:proofErr w:type="spellStart"/>
-      <w:r>
-        <w:rPr>
-          <w:lang w:val="en-US"/>
-        </w:rPr>
-        <w:t>std</w:t>
-      </w:r>
-      <w:proofErr w:type="spellEnd"/>
-      <w:r>
-        <w:rPr>
-          <w:lang w:val="en-US"/>
-        </w:rPr>
-        <w:t>::</w:t>
-      </w:r>
-      <w:proofErr w:type="spellStart"/>
-      <w:r>
-        <w:rPr>
-          <w:color w:val="00FF99"/>
-          <w:lang w:val="en-US"/>
-        </w:rPr>
-        <w:t>ofstream</w:t>
-      </w:r>
-      <w:proofErr w:type="spellEnd"/>
-      <w:r>
-        <w:rPr>
-          <w:color w:val="00FF99"/>
-          <w:lang w:val="en-US"/>
-        </w:rPr>
-        <w:t xml:space="preserve"> </w:t>
-      </w:r>
-      <w:proofErr w:type="spellStart"/>
-      <w:r>
-        <w:rPr>
-          <w:lang w:val="en-US"/>
-        </w:rPr>
-        <w:t>ofChar</w:t>
-      </w:r>
-      <w:proofErr w:type="spellEnd"/>
-      <w:r>
-        <w:rPr>
-          <w:lang w:val="en-US"/>
-        </w:rPr>
-        <w:t>(</w:t>
-      </w:r>
-      <w:r>
-        <w:rPr>
-          <w:color w:val="ED7D31" w:themeColor="accent2"/>
-          <w:lang w:val="en-US"/>
-        </w:rPr>
-        <w:t>"c:/dev/fileSize/asChar"</w:t>
-      </w:r>
-      <w:r>
-        <w:rPr>
-          <w:lang w:val="en-US"/>
-        </w:rPr>
-        <w:t>);</w:t>
-      </w:r>
-    </w:p>
-    <w:p>
-      <w:pPr>
-        <w:rPr>
-          <w:lang w:val="en-US"/>
-        </w:rPr>
-      </w:pPr>
-      <w:r>
-        <w:rPr>
-          <w:lang w:val="en-US"/>
-        </w:rPr>
-        <w:t xml:space="preserve">  </w:t>
-      </w:r>
-      <w:proofErr w:type="spellStart"/>
-      <w:r>
-        <w:rPr>
-          <w:lang w:val="en-US"/>
-        </w:rPr>
-        <w:t>ofChar.write</w:t>
-      </w:r>
-      <w:proofErr w:type="spellEnd"/>
-      <w:r>
-        <w:rPr>
-          <w:lang w:val="en-US"/>
-        </w:rPr>
-        <w:t>(</w:t>
-      </w:r>
-      <w:proofErr w:type="spellStart"/>
-      <w:r>
-        <w:rPr>
-          <w:lang w:val="en-US"/>
-        </w:rPr>
-        <w:t>asChar</w:t>
-      </w:r>
-      <w:proofErr w:type="spellEnd"/>
-      <w:r>
-        <w:rPr>
-          <w:lang w:val="en-US"/>
-        </w:rPr>
-        <w:t>, 7);</w:t>
-      </w:r>
-    </w:p>
-    <w:p>
-      <w:pPr>
-        <w:rPr>
-          <w:lang w:val="en-US"/>
-        </w:rPr>
-      </w:pPr>
-      <w:r>
-        <w:rPr>
-          <w:lang w:val="en-US"/>
-        </w:rPr>
-        <w:t xml:space="preserve">  </w:t>
-      </w:r>
-      <w:proofErr w:type="spellStart"/>
-      <w:r>
-        <w:rPr>
-          <w:lang w:val="en-US"/>
-        </w:rPr>
-        <w:t>ofChar.flush</w:t>
-      </w:r>
-      <w:proofErr w:type="spellEnd"/>
-      <w:r>
-        <w:rPr>
-          <w:lang w:val="en-US"/>
-        </w:rPr>
-        <w:t>();</w:t>
-      </w:r>
-    </w:p>
-    <w:p>
-      <w:pPr>
-        <w:rPr>
-          <w:lang w:val="en-US"/>
-        </w:rPr>
-      </w:pPr>
-    </w:p>
-    <w:p>
-      <w:pPr>
-        <w:rPr>
-          <w:lang w:val="de-DE"/>
-        </w:rPr>
-      </w:pPr>
-      <w:r>
-        <w:rPr>
-          <w:lang w:val="en-US"/>
-        </w:rPr>
-        <w:t xml:space="preserve">  </w:t>
-      </w:r>
-      <w:proofErr w:type="spellStart"/>
-      <w:r>
-        <w:rPr>
-          <w:color w:val="5B9BD5" w:themeColor="accent1"/>
-          <w:lang w:val="de-DE"/>
-        </w:rPr>
-        <w:t>return</w:t>
-      </w:r>
-      <w:proofErr w:type="spellEnd"/>
-      <w:r>
-        <w:rPr>
-          <w:color w:val="5B9BD5" w:themeColor="accent1"/>
-          <w:lang w:val="de-DE"/>
-        </w:rPr>
-        <w:t xml:space="preserve"> </w:t>
+          <w:lang w:val="de-DE"/>
+        </w:rPr>
+        <w:t xml:space="preserve">return </w:t>
       </w:r>
       <w:r>
         <w:rPr>
@@ -3582,21 +3429,7 @@
         <w:rPr>
           <w:lang w:val="de-DE"/>
         </w:rPr>
-        <w:t xml:space="preserve"> jeweiligen Bytes in ihre gewünschten variablen kopiert. Dazu muss man allerdings wissen, dass z.B. in der Datei „</w:t>
-      </w:r>
-      <w:proofErr w:type="spellStart"/>
-      <w:r>
-        <w:rPr>
-          <w:lang w:val="de-DE"/>
-        </w:rPr>
-        <w:t>asInt</w:t>
-      </w:r>
-      <w:proofErr w:type="spellEnd"/>
-      <w:r>
-        <w:rPr>
-          <w:lang w:val="de-DE"/>
-        </w:rPr>
-        <w:t>“ die ersten vier Bytes als Integer interpretiert werden müssen.</w:t>
+        <w:t xml:space="preserve"> jeweiligen Bytes in ihre gewünschten variablen kopiert. Dazu muss man allerdings wissen, dass z.B. in der Datei „asInt“ die ersten vier Bytes als Integer interpretiert werden müssen.</w:t>
       </w:r>
     </w:p>
     <w:p>
@@ -4631,8 +4464,7 @@
           <w:lang w:val="de-DE"/>
         </w:rPr>
       </w:pPr>
-      <w:bookmarkStart w:id="3" w:name="_Toc470347123"/>
-      <w:proofErr w:type="spellStart"/>
+      <w:bookmarkStart w:id="3" w:name="_Toc478940220"/>
       <w:r>
         <w:rPr>
           <w:lang w:val="de-DE"/>
@@ -4640,7 +4472,6 @@
         <w:t>Executables</w:t>
       </w:r>
       <w:bookmarkEnd w:id="3"/>
-      <w:proofErr w:type="spellEnd"/>
     </w:p>
     <w:p>
       <w:pPr>
@@ -4679,6 +4510,32 @@
         <w:rPr>
           <w:lang w:val="de-DE"/>
         </w:rPr>
+        <w:t>In Windows Systemen erkennt man diese Dateien an den Endungen</w:t>
+      </w:r>
+      <w:r>
+        <w:rPr>
+          <w:lang w:val="de-DE"/>
+        </w:rPr>
+        <w:t xml:space="preserve"> .exe, .dll, .lib oder .sys.</w:t>
+      </w:r>
+    </w:p>
+    <w:p>
+      <w:pPr>
+        <w:rPr>
+          <w:lang w:val="de-DE"/>
+        </w:rPr>
+      </w:pPr>
+    </w:p>
+    <w:p>
+      <w:pPr>
+        <w:rPr>
+          <w:lang w:val="de-DE"/>
+        </w:rPr>
+      </w:pPr>
+      <w:r>
+        <w:rPr>
+          <w:lang w:val="de-DE"/>
+        </w:rPr>
         <w:t>Sie sind so aufgebaut, dass sie eine Startkennung haben, die abhängig vom Betriebssystem ist und in weiterer Folge natürlich das eigentliche Programm, das von der jeweiligen Hardware Architektur verwendet wird.</w:t>
       </w:r>
     </w:p>
@@ -4699,21 +4556,7 @@
         <w:rPr>
           <w:lang w:val="de-DE"/>
         </w:rPr>
-        <w:t xml:space="preserve">MS Windows benutzt für ausführbare Dateien das Common </w:t>
-      </w:r>
-      <w:proofErr w:type="spellStart"/>
-      <w:r>
-        <w:rPr>
-          <w:lang w:val="de-DE"/>
-        </w:rPr>
-        <w:t>Object</w:t>
-      </w:r>
-      <w:proofErr w:type="spellEnd"/>
-      <w:r>
-        <w:rPr>
-          <w:lang w:val="de-DE"/>
-        </w:rPr>
-        <w:t xml:space="preserve"> Fileformat (COFF).</w:t>
+        <w:t>MS Windows benutzt für ausführbare Dateien das Common Object Fileformat (COFF).</w:t>
       </w:r>
     </w:p>
     <w:p>
@@ -5554,420 +5397,293 @@
         <w:rPr>
           <w:lang w:val="de-AT"/>
         </w:rPr>
-        <w:t>Die Programmlogik selber ist in Maschinensprache, in so genanntem „</w:t>
-      </w:r>
-      <w:proofErr w:type="spellStart"/>
+        <w:t>Die Programmlogik selber ist in Maschinensprache, in so genanntem „Opcode“</w:t>
+      </w:r>
       <w:r>
         <w:rPr>
           <w:lang w:val="de-AT"/>
         </w:rPr>
-        <w:t>Opcode</w:t>
-      </w:r>
-      <w:proofErr w:type="spellEnd"/>
-      <w:r>
+        <w:t xml:space="preserve"> (operation code) geschrieben.</w:t>
+      </w:r>
+    </w:p>
+    <w:p>
+      <w:pPr>
         <w:rPr>
           <w:lang w:val="de-AT"/>
         </w:rPr>
-        <w:t>“</w:t>
-      </w:r>
-      <w:r>
+      </w:pPr>
+    </w:p>
+    <w:p>
+      <w:pPr>
         <w:rPr>
           <w:lang w:val="de-AT"/>
         </w:rPr>
-        <w:t xml:space="preserve"> (</w:t>
-      </w:r>
-      <w:proofErr w:type="spellStart"/>
+      </w:pPr>
       <w:r>
         <w:rPr>
           <w:lang w:val="de-AT"/>
         </w:rPr>
-        <w:t>operation</w:t>
-      </w:r>
-      <w:proofErr w:type="spellEnd"/>
+        <w:t xml:space="preserve">Bei der Analyse geht es darum, die Dateien auf die Evidenz von Opcodes zu prüfen. Ein gängiges Verfahren zum Einschleusen von Schadsoftware besteht darin, Teile dieser Programme </w:t>
+      </w:r>
       <w:r>
         <w:rPr>
           <w:lang w:val="de-AT"/>
         </w:rPr>
+        <w:t>in offensichtlich ungefährlichen Dateien zu übermitteln. Die Zielanwendung ignoriert diese Teile, weil sie sie nicht interpretieren kann und so bleiben sie meist unentdeckt.</w:t>
+      </w:r>
+    </w:p>
+    <w:p>
+      <w:pPr>
+        <w:rPr>
+          <w:lang w:val="de-AT"/>
+        </w:rPr>
+      </w:pPr>
+    </w:p>
+    <w:p>
+      <w:pPr>
+        <w:pStyle w:val="Heading3"/>
+        <w:rPr>
+          <w:lang w:val="de-DE"/>
+        </w:rPr>
+      </w:pPr>
+      <w:bookmarkStart w:id="4" w:name="_Toc478940221"/>
+      <w:r>
+        <w:rPr>
+          <w:lang w:val="de-DE"/>
+        </w:rPr>
+        <w:t>Byte Order</w:t>
+      </w:r>
+      <w:bookmarkEnd w:id="4"/>
+    </w:p>
+    <w:p>
+      <w:pPr>
+        <w:rPr>
+          <w:lang w:val="de-DE"/>
+        </w:rPr>
+      </w:pPr>
+    </w:p>
+    <w:p>
+      <w:pPr>
+        <w:rPr>
+          <w:lang w:val="de-DE"/>
+        </w:rPr>
+      </w:pPr>
+      <w:r>
+        <w:rPr>
+          <w:lang w:val="de-DE"/>
+        </w:rPr>
+        <w:t xml:space="preserve">Eine Sache mit der man noch konfrontiert werden könnte und die hier deshalb kurz erwähnt werden sollte ist die Byte Order. </w:t>
+      </w:r>
+    </w:p>
+    <w:p>
+      <w:pPr>
+        <w:rPr>
+          <w:lang w:val="de-DE"/>
+        </w:rPr>
+      </w:pPr>
+      <w:r>
+        <w:rPr>
+          <w:lang w:val="de-DE"/>
+        </w:rPr>
+        <w:t>Diese legt fest, in welcher Reihenfolge die Bytes integraler Werte im System gespeichert ist.</w:t>
+      </w:r>
+    </w:p>
+    <w:p>
+      <w:pPr>
+        <w:rPr>
+          <w:lang w:val="de-DE"/>
+        </w:rPr>
+      </w:pPr>
+      <w:r>
+        <w:rPr>
+          <w:lang w:val="de-DE"/>
+        </w:rPr>
+        <w:t xml:space="preserve">Big-Endian setzt das höchstwertige Byte an die Anfangsadresse, also der kleinsten Speicheradresse, Little-Endian hingegen setzt das niederwertigste Byte an die Anfangsadresse. </w:t>
+      </w:r>
+    </w:p>
+    <w:p>
+      <w:pPr>
+        <w:rPr>
+          <w:lang w:val="de-DE"/>
+        </w:rPr>
+      </w:pPr>
+    </w:p>
+    <w:p>
+      <w:pPr>
+        <w:rPr>
+          <w:lang w:val="de-DE"/>
+        </w:rPr>
+      </w:pPr>
+      <w:r>
+        <w:rPr>
+          <w:lang w:val="de-DE"/>
+        </w:rPr>
+        <w:t>Die meisten PCs verwenden als Basis die 8086er Assembly Struktur, welche Little</w:t>
+      </w:r>
+      <w:r>
+        <w:rPr>
+          <w:lang w:val="de-DE"/>
+        </w:rPr>
+        <w:t>-Endian benutzt, somit wird das, soweit es diese Arbeit betrifft, nicht zu Problem werden. Achtgeben sollte man jedoch insbesondere im industriellen Umfeld, da vor allem für maschinennahe Steuerungen gerne Big-Endian verwendet wird und eine Übersetzung nicht immer gleich erfolgt (z.B. in Pufferspeichern bei Echtzeitsystemen).</w:t>
+      </w:r>
+    </w:p>
+    <w:p>
+      <w:pPr>
+        <w:rPr>
+          <w:lang w:val="de-DE"/>
+        </w:rPr>
+      </w:pPr>
+    </w:p>
+    <w:p>
+      <w:pPr>
+        <w:pStyle w:val="Heading2"/>
+        <w:rPr>
+          <w:lang w:val="de-DE"/>
+        </w:rPr>
+      </w:pPr>
+      <w:bookmarkStart w:id="5" w:name="_Toc478940222"/>
+      <w:r>
+        <w:rPr>
+          <w:lang w:val="de-DE"/>
+        </w:rPr>
+        <w:t>Container</w:t>
+      </w:r>
+      <w:bookmarkEnd w:id="5"/>
+    </w:p>
+    <w:p>
+      <w:pPr>
+        <w:rPr>
+          <w:lang w:val="de-DE"/>
+        </w:rPr>
+      </w:pPr>
+    </w:p>
+    <w:p>
+      <w:pPr>
+        <w:rPr>
+          <w:lang w:val="de-DE"/>
+        </w:rPr>
+      </w:pPr>
+      <w:r>
+        <w:rPr>
+          <w:lang w:val="de-DE"/>
+        </w:rPr>
+        <w:t>Dieses Dokument zum Beispiel ist im Programm MS Word</w:t>
+      </w:r>
+      <w:r>
+        <w:rPr>
+          <w:lang w:val="de-DE"/>
+        </w:rPr>
+        <w:t>©</w:t>
+      </w:r>
+      <w:r>
+        <w:rPr>
+          <w:lang w:val="de-DE"/>
+        </w:rPr>
+        <w:t xml:space="preserve"> verfasst. Die Textbereiche inklusive ihrer Steuerzeichen sind im Textformat</w:t>
+      </w:r>
+      <w:r>
+        <w:rPr>
+          <w:lang w:val="de-DE"/>
+        </w:rPr>
+        <w:t xml:space="preserve">, genauer gesagt im </w:t>
+      </w:r>
+      <w:r>
+        <w:rPr>
+          <w:lang w:val="de-DE"/>
+        </w:rPr>
+        <w:t>XML Format,</w:t>
+      </w:r>
+      <w:r>
+        <w:rPr>
+          <w:lang w:val="de-DE"/>
+        </w:rPr>
+        <w:t xml:space="preserve"> gespeichert, es enthält jedoch auch Bilddateien, die in binärer Form vorliegen. </w:t>
+      </w:r>
+      <w:r>
+        <w:rPr>
+          <w:lang w:val="de-DE"/>
+        </w:rPr>
+        <w:t xml:space="preserve">In diesem Fall </w:t>
+      </w:r>
+      <w:r>
+        <w:rPr>
+          <w:lang w:val="de-DE"/>
+        </w:rPr>
+        <w:t xml:space="preserve">handelt es sich um das </w:t>
+      </w:r>
+      <w:r>
+        <w:rPr>
+          <w:b/>
+          <w:lang w:val="de-DE"/>
+        </w:rPr>
+        <w:t>Open Office XML</w:t>
+      </w:r>
+      <w:r>
+        <w:rPr>
+          <w:lang w:val="de-DE"/>
+        </w:rPr>
+        <w:t xml:space="preserve"> Format</w:t>
+      </w:r>
+      <w:r>
+        <w:rPr>
+          <w:rStyle w:val="FootnoteReference"/>
+          <w:lang w:val="de-DE"/>
+        </w:rPr>
+        <w:footnoteReference w:id="6"/>
+      </w:r>
+      <w:r>
+        <w:rPr>
+          <w:lang w:val="de-DE"/>
+        </w:rPr>
+        <w:t>, das von der Firma Microsoft</w:t>
+      </w:r>
+      <w:r>
+        <w:rPr>
+          <w:lang w:val="de-DE"/>
+        </w:rPr>
+        <w:t>©</w:t>
+      </w:r>
+      <w:r>
+        <w:rPr>
+          <w:lang w:val="de-DE"/>
+        </w:rPr>
+        <w:t xml:space="preserve"> entwickelt wurde. </w:t>
+      </w:r>
+      <w:r>
+        <w:rPr>
+          <w:lang w:val="de-DE"/>
+        </w:rPr>
+        <w:t xml:space="preserve">Es beinhaltet </w:t>
+      </w:r>
+      <w:r>
+        <w:rPr>
+          <w:lang w:val="de-DE"/>
+        </w:rPr>
+        <w:t>im Prinzip 2</w:t>
+      </w:r>
+      <w:r>
+        <w:rPr>
+          <w:lang w:val="de-DE"/>
+        </w:rPr>
         <w:t xml:space="preserve"> </w:t>
       </w:r>
-      <w:proofErr w:type="spellStart"/>
-      <w:r>
-        <w:rPr>
-          <w:lang w:val="de-AT"/>
-        </w:rPr>
-        <w:t>code</w:t>
-      </w:r>
-      <w:proofErr w:type="spellEnd"/>
-      <w:r>
-        <w:rPr>
-          <w:lang w:val="de-AT"/>
-        </w:rPr>
-        <w:t>) geschrieben.</w:t>
-      </w:r>
-    </w:p>
-    <w:p>
-      <w:pPr>
-        <w:rPr>
-          <w:lang w:val="de-AT"/>
-        </w:rPr>
-      </w:pPr>
-    </w:p>
-    <w:p>
-      <w:pPr>
-        <w:rPr>
-          <w:lang w:val="de-AT"/>
-        </w:rPr>
-      </w:pPr>
-      <w:r>
-        <w:rPr>
-          <w:lang w:val="de-AT"/>
-        </w:rPr>
-        <w:t xml:space="preserve">Bei der Analyse geht es darum, die Dateien auf die Evidenz von </w:t>
-      </w:r>
-      <w:proofErr w:type="spellStart"/>
-      <w:r>
-        <w:rPr>
-          <w:lang w:val="de-AT"/>
-        </w:rPr>
-        <w:t>Opcodes</w:t>
-      </w:r>
-      <w:proofErr w:type="spellEnd"/>
-      <w:r>
-        <w:rPr>
-          <w:lang w:val="de-AT"/>
-        </w:rPr>
-        <w:t xml:space="preserve"> zu prüfen. Ein gängiges Verfahren zum Einschleusen von Schadsoftware besteht darin, Teile dieser Programme </w:t>
-      </w:r>
-      <w:r>
-        <w:rPr>
-          <w:lang w:val="de-AT"/>
-        </w:rPr>
-        <w:t>in offensichtlich ungefährlichen Dateien zu übermitteln. Die Zielanwendung ignoriert diese Teile, weil sie sie nicht interpretieren kann und so bleiben sie meist unentdeckt.</w:t>
-      </w:r>
-    </w:p>
-    <w:p>
-      <w:pPr>
-        <w:rPr>
-          <w:lang w:val="de-AT"/>
-        </w:rPr>
-      </w:pPr>
-    </w:p>
-    <w:p>
-      <w:pPr>
-        <w:pStyle w:val="Heading3"/>
-        <w:rPr>
-          <w:lang w:val="de-DE"/>
-        </w:rPr>
-      </w:pPr>
-      <w:bookmarkStart w:id="4" w:name="_Toc470347124"/>
-      <w:r>
-        <w:rPr>
-          <w:lang w:val="de-DE"/>
-        </w:rPr>
-        <w:lastRenderedPageBreak/>
-        <w:t>Byte Order</w:t>
-      </w:r>
-      <w:bookmarkEnd w:id="4"/>
-    </w:p>
-    <w:p>
-      <w:pPr>
-        <w:rPr>
-          <w:lang w:val="de-DE"/>
-        </w:rPr>
-      </w:pPr>
-    </w:p>
-    <w:p>
-      <w:pPr>
-        <w:rPr>
-          <w:lang w:val="de-DE"/>
-        </w:rPr>
-      </w:pPr>
-      <w:r>
-        <w:rPr>
-          <w:lang w:val="de-DE"/>
-        </w:rPr>
-        <w:t xml:space="preserve">Eine Sache mit der man noch konfrontiert werden könnte und die hier deshalb kurz erwähnt werden sollte ist die Byte Order. </w:t>
-      </w:r>
-    </w:p>
-    <w:p>
-      <w:pPr>
-        <w:rPr>
-          <w:lang w:val="de-DE"/>
-        </w:rPr>
-      </w:pPr>
-      <w:r>
-        <w:rPr>
-          <w:lang w:val="de-DE"/>
-        </w:rPr>
-        <w:t>Diese legt fest, in welcher Reihenfolge die Bytes integraler Werte im System gespeichert ist.</w:t>
-      </w:r>
-    </w:p>
-    <w:p>
-      <w:pPr>
-        <w:rPr>
-          <w:lang w:val="de-DE"/>
-        </w:rPr>
-      </w:pPr>
-      <w:r>
-        <w:rPr>
-          <w:lang w:val="de-DE"/>
-        </w:rPr>
-        <w:t>Big-</w:t>
-      </w:r>
-      <w:proofErr w:type="spellStart"/>
-      <w:r>
-        <w:rPr>
-          <w:lang w:val="de-DE"/>
-        </w:rPr>
-        <w:t>Endian</w:t>
-      </w:r>
-      <w:proofErr w:type="spellEnd"/>
-      <w:r>
-        <w:rPr>
-          <w:lang w:val="de-DE"/>
-        </w:rPr>
-        <w:t xml:space="preserve"> setzt das höchstwertige Byte an die Anfangsadresse, also der kleinsten Speicheradresse, Little-</w:t>
-      </w:r>
-      <w:proofErr w:type="spellStart"/>
-      <w:r>
-        <w:rPr>
-          <w:lang w:val="de-DE"/>
-        </w:rPr>
-        <w:t>Endian</w:t>
-      </w:r>
-      <w:proofErr w:type="spellEnd"/>
-      <w:r>
-        <w:rPr>
-          <w:lang w:val="de-DE"/>
-        </w:rPr>
-        <w:t xml:space="preserve"> hingegen setzt das niederwertigste Byte an die Anfangsadresse. </w:t>
-      </w:r>
-    </w:p>
-    <w:p>
-      <w:pPr>
-        <w:rPr>
-          <w:lang w:val="de-DE"/>
-        </w:rPr>
-      </w:pPr>
-    </w:p>
-    <w:p>
-      <w:pPr>
-        <w:rPr>
-          <w:lang w:val="de-DE"/>
-        </w:rPr>
-      </w:pPr>
-      <w:r>
-        <w:rPr>
-          <w:lang w:val="de-DE"/>
-        </w:rPr>
-        <w:t xml:space="preserve">Die meisten PCs verwenden als Basis die 8086er </w:t>
-      </w:r>
-      <w:proofErr w:type="spellStart"/>
-      <w:r>
-        <w:rPr>
-          <w:lang w:val="de-DE"/>
-        </w:rPr>
-        <w:t>Assembly</w:t>
-      </w:r>
-      <w:proofErr w:type="spellEnd"/>
-      <w:r>
-        <w:rPr>
-          <w:lang w:val="de-DE"/>
-        </w:rPr>
-        <w:t xml:space="preserve"> Struktur, welche Little</w:t>
-      </w:r>
-      <w:r>
-        <w:rPr>
-          <w:lang w:val="de-DE"/>
-        </w:rPr>
-        <w:t>-</w:t>
-      </w:r>
-      <w:proofErr w:type="spellStart"/>
-      <w:r>
-        <w:rPr>
-          <w:lang w:val="de-DE"/>
-        </w:rPr>
-        <w:t>Endian</w:t>
-      </w:r>
-      <w:proofErr w:type="spellEnd"/>
-      <w:r>
-        <w:rPr>
-          <w:lang w:val="de-DE"/>
-        </w:rPr>
-        <w:t xml:space="preserve"> benutzt, somit wird das, soweit es diese Arbeit betrifft, nicht zu Problem werden. Achtgeben sollte man jedoch insbesondere im industriellen Umfeld, da vor allem für maschinennahe Steuerungen gerne Big-</w:t>
-      </w:r>
-      <w:proofErr w:type="spellStart"/>
-      <w:r>
-        <w:rPr>
-          <w:lang w:val="de-DE"/>
-        </w:rPr>
-        <w:t>Endian</w:t>
-      </w:r>
-      <w:proofErr w:type="spellEnd"/>
-      <w:r>
-        <w:rPr>
-          <w:lang w:val="de-DE"/>
-        </w:rPr>
-        <w:t xml:space="preserve"> verwendet wird und eine Übersetzung nicht immer gleich erfolgt (z.B. in Pufferspeichern bei Echtzeitsystemen).</w:t>
-      </w:r>
-    </w:p>
-    <w:p>
-      <w:pPr>
-        <w:rPr>
-          <w:lang w:val="de-DE"/>
-        </w:rPr>
-      </w:pPr>
-    </w:p>
-    <w:p>
-      <w:pPr>
-        <w:pStyle w:val="Heading2"/>
-        <w:rPr>
-          <w:lang w:val="de-DE"/>
-        </w:rPr>
-      </w:pPr>
-      <w:bookmarkStart w:id="5" w:name="_Toc470347125"/>
-      <w:r>
-        <w:rPr>
-          <w:lang w:val="de-DE"/>
-        </w:rPr>
-        <w:t>Container</w:t>
-      </w:r>
-      <w:bookmarkEnd w:id="5"/>
-    </w:p>
-    <w:p>
-      <w:pPr>
-        <w:rPr>
-          <w:lang w:val="de-DE"/>
-        </w:rPr>
-      </w:pPr>
-    </w:p>
-    <w:p>
-      <w:pPr>
-        <w:rPr>
-          <w:lang w:val="de-DE"/>
-        </w:rPr>
-      </w:pPr>
-      <w:r>
-        <w:rPr>
-          <w:lang w:val="de-DE"/>
-        </w:rPr>
-        <w:t>Dieses Dokument zum Beispiel ist im Programm MS Word</w:t>
-      </w:r>
-      <w:r>
-        <w:rPr>
-          <w:lang w:val="de-DE"/>
-        </w:rPr>
-        <w:t>©</w:t>
-      </w:r>
-      <w:r>
-        <w:rPr>
-          <w:lang w:val="de-DE"/>
-        </w:rPr>
-        <w:t xml:space="preserve"> verfasst. Die Textbereiche inklusive ihrer Steuerzeichen sind im Textformat</w:t>
-      </w:r>
-      <w:r>
-        <w:rPr>
-          <w:lang w:val="de-DE"/>
-        </w:rPr>
-        <w:t xml:space="preserve">, genauer gesagt im </w:t>
-      </w:r>
-      <w:r>
-        <w:rPr>
-          <w:lang w:val="de-DE"/>
-        </w:rPr>
-        <w:t>XML Format,</w:t>
-      </w:r>
-      <w:r>
-        <w:rPr>
-          <w:lang w:val="de-DE"/>
-        </w:rPr>
-        <w:t xml:space="preserve"> gespeichert, es enthält jedoch auch Bilddateien, die in binärer Form vorliegen. </w:t>
-      </w:r>
-      <w:r>
-        <w:rPr>
-          <w:lang w:val="de-DE"/>
-        </w:rPr>
-        <w:t xml:space="preserve">In diesem Fall </w:t>
-      </w:r>
-      <w:r>
-        <w:rPr>
-          <w:lang w:val="de-DE"/>
-        </w:rPr>
-        <w:t xml:space="preserve">handelt es sich um das </w:t>
-      </w:r>
-      <w:r>
-        <w:rPr>
-          <w:b/>
-          <w:lang w:val="de-DE"/>
-        </w:rPr>
-        <w:t>Open Office XML</w:t>
-      </w:r>
-      <w:r>
-        <w:rPr>
-          <w:lang w:val="de-DE"/>
-        </w:rPr>
-        <w:t xml:space="preserve"> Format</w:t>
+      <w:r>
+        <w:rPr>
+          <w:lang w:val="de-DE"/>
+        </w:rPr>
+        <w:t xml:space="preserve">Arten von </w:t>
+      </w:r>
+      <w:r>
+        <w:rPr>
+          <w:lang w:val="de-DE"/>
+        </w:rPr>
+        <w:t>Dateien, die als ZIP-Archiv</w:t>
       </w:r>
       <w:r>
         <w:rPr>
           <w:rStyle w:val="FootnoteReference"/>
           <w:lang w:val="de-DE"/>
         </w:rPr>
-        <w:footnoteReference w:id="6"/>
-      </w:r>
-      <w:r>
-        <w:rPr>
-          <w:lang w:val="de-DE"/>
-        </w:rPr>
-        <w:t>, das von der Firma Microsoft</w:t>
-      </w:r>
-      <w:r>
-        <w:rPr>
-          <w:lang w:val="de-DE"/>
-        </w:rPr>
-        <w:t>©</w:t>
-      </w:r>
-      <w:r>
-        <w:rPr>
-          <w:lang w:val="de-DE"/>
-        </w:rPr>
-        <w:t xml:space="preserve"> entwickelt wurde. </w:t>
-      </w:r>
-      <w:r>
-        <w:rPr>
-          <w:lang w:val="de-DE"/>
-        </w:rPr>
-        <w:t xml:space="preserve">Es beinhaltet </w:t>
-      </w:r>
-      <w:r>
-        <w:rPr>
-          <w:lang w:val="de-DE"/>
-        </w:rPr>
-        <w:t>im Prinzip 2</w:t>
-      </w:r>
-      <w:r>
-        <w:rPr>
-          <w:lang w:val="de-DE"/>
-        </w:rPr>
-        <w:t xml:space="preserve"> </w:t>
-      </w:r>
-      <w:r>
-        <w:rPr>
-          <w:lang w:val="de-DE"/>
-        </w:rPr>
-        <w:t xml:space="preserve">Arten von </w:t>
-      </w:r>
-      <w:r>
-        <w:rPr>
-          <w:lang w:val="de-DE"/>
-        </w:rPr>
-        <w:t>Dateien, die als ZIP-Archiv</w:t>
-      </w:r>
-      <w:r>
-        <w:rPr>
-          <w:rStyle w:val="FootnoteReference"/>
-          <w:lang w:val="de-DE"/>
-        </w:rPr>
         <w:footnoteReference w:id="7"/>
       </w:r>
       <w:r>
@@ -6030,30 +5746,8 @@
         <w:rPr>
           <w:lang w:val="de-DE"/>
         </w:rPr>
-        <w:t>.</w:t>
-      </w:r>
-      <w:proofErr w:type="spellStart"/>
-      <w:r>
-        <w:rPr>
-          <w:lang w:val="de-DE"/>
-        </w:rPr>
-        <w:t>docx</w:t>
-      </w:r>
-      <w:proofErr w:type="spellEnd"/>
-      <w:r>
-        <w:rPr>
-          <w:lang w:val="de-DE"/>
-        </w:rPr>
-        <w:t xml:space="preserve"> in .</w:t>
-      </w:r>
-      <w:proofErr w:type="spellStart"/>
-      <w:r>
-        <w:rPr>
-          <w:lang w:val="de-DE"/>
-        </w:rPr>
-        <w:t>zip</w:t>
-      </w:r>
-      <w:proofErr w:type="spellEnd"/>
+        <w:t>.docx in .zip</w:t>
+      </w:r>
       <w:r>
         <w:rPr>
           <w:lang w:val="de-DE"/>
@@ -6160,21 +5854,7 @@
         <w:rPr>
           <w:lang w:val="de-DE"/>
         </w:rPr>
-        <w:t>Bild 1-1 Inhalt einer .</w:t>
-      </w:r>
-      <w:proofErr w:type="spellStart"/>
-      <w:r>
-        <w:rPr>
-          <w:lang w:val="de-DE"/>
-        </w:rPr>
-        <w:t>docx</w:t>
-      </w:r>
-      <w:proofErr w:type="spellEnd"/>
-      <w:r>
-        <w:rPr>
-          <w:lang w:val="de-DE"/>
-        </w:rPr>
-        <w:t xml:space="preserve"> Datei</w:t>
+        <w:t>Bild 1-1 Inhalt einer .docx Datei</w:t>
       </w:r>
     </w:p>
     <w:p>
@@ -6373,6 +6053,7 @@
           <w:lang w:val="de-DE"/>
         </w:rPr>
       </w:pPr>
+      <w:bookmarkStart w:id="6" w:name="_Toc478940223"/>
       <w:r>
         <w:rPr>
           <w:lang w:val="de-DE"/>
@@ -6385,50 +6066,118 @@
         </w:rPr>
         <w:t>eren mit dem „Analyzer“</w:t>
       </w:r>
-    </w:p>
-    <w:p>
-      <w:pPr>
-        <w:rPr>
-          <w:lang w:val="de-DE"/>
-        </w:rPr>
-      </w:pPr>
-    </w:p>
-    <w:p>
-      <w:pPr>
-        <w:rPr>
-          <w:lang w:val="de-DE"/>
-        </w:rPr>
-      </w:pPr>
-      <w:r>
-        <w:rPr>
-          <w:lang w:val="de-DE"/>
-        </w:rPr>
-        <w:t>Parallel zu dieser Arbeit erstelle ich ein Programm das es erlaubt, Dateien in verschiedenen Formaten zu betrachten. So kann diese unabhängig von der eigentlichen Zielanwendung untersuchen und einen eingehenden Blick auf den strukturellen Aufbau und die enthaltenen Informationen bekommen.</w:t>
-      </w:r>
-    </w:p>
-    <w:p>
-      <w:pPr>
-        <w:rPr>
-          <w:lang w:val="de-DE"/>
-        </w:rPr>
-      </w:pPr>
-    </w:p>
-    <w:p>
-      <w:pPr>
-        <w:rPr>
-          <w:lang w:val="de-DE"/>
-        </w:rPr>
-      </w:pPr>
-      <w:r>
-        <w:rPr>
-          <w:lang w:val="de-DE"/>
-        </w:rPr>
-        <w:pict w14:anchorId="6E618579">
-          <v:shape id="_x0000_i1027" type="#_x0000_t75" style="width:450.75pt;height:204.75pt">
-            <v:imagedata r:id="rId12" o:title="analyzer_beta_080117"/>
-          </v:shape>
-        </w:pict>
-      </w:r>
+      <w:bookmarkEnd w:id="6"/>
+    </w:p>
+    <w:p>
+      <w:pPr>
+        <w:rPr>
+          <w:lang w:val="de-DE"/>
+        </w:rPr>
+      </w:pPr>
+    </w:p>
+    <w:p>
+      <w:pPr>
+        <w:rPr>
+          <w:lang w:val="de-DE"/>
+        </w:rPr>
+      </w:pPr>
+      <w:r>
+        <w:rPr>
+          <w:lang w:val="de-DE"/>
+        </w:rPr>
+        <w:t xml:space="preserve">Parallel zu dieser Arbeit erstelle ich ein Programm das es erlaubt, Dateien in verschiedenen Formaten zu betrachten. So kann </w:t>
+      </w:r>
+      <w:r>
+        <w:rPr>
+          <w:lang w:val="de-DE"/>
+        </w:rPr>
+        <w:t>der Inahlt</w:t>
+      </w:r>
+      <w:r>
+        <w:rPr>
+          <w:lang w:val="de-DE"/>
+        </w:rPr>
+        <w:t xml:space="preserve"> unabhängig von der eigentlichen Zielanwendung untersuchen und einen </w:t>
+      </w:r>
+      <w:r>
+        <w:rPr>
+          <w:lang w:val="de-DE"/>
+        </w:rPr>
+        <w:t>eingehender Blick auf Aufbau und enthaltene</w:t>
+      </w:r>
+      <w:r>
+        <w:rPr>
+          <w:lang w:val="de-DE"/>
+        </w:rPr>
+        <w:t xml:space="preserve"> Informationen </w:t>
+      </w:r>
+      <w:r>
+        <w:rPr>
+          <w:lang w:val="de-DE"/>
+        </w:rPr>
+        <w:t>geworfen werden.</w:t>
+      </w:r>
+      <w:r>
+        <w:rPr>
+          <w:noProof/>
+          <w:lang w:val="de-AT" w:eastAsia="de-AT"/>
+        </w:rPr>
+        <w:drawing>
+          <wp:inline distT="0" distB="0" distL="0" distR="0" wp14:anchorId="1FB2264F" wp14:editId="6CD35605">
+            <wp:extent cx="5715000" cy="3524250"/>
+            <wp:effectExtent l="0" t="0" r="0" b="0"/>
+            <wp:docPr id="2" name="Picture 2" descr="C:\Users\Markus\AppData\Local\Microsoft\Windows\INetCache\Content.Word\Capture.png"/>
+            <wp:cNvGraphicFramePr>
+              <a:graphicFrameLocks xmlns:a="http://schemas.openxmlformats.org/drawingml/2006/main" noChangeAspect="1"/>
+            </wp:cNvGraphicFramePr>
+            <a:graphic xmlns:a="http://schemas.openxmlformats.org/drawingml/2006/main">
+              <a:graphicData uri="http://schemas.openxmlformats.org/drawingml/2006/picture">
+                <pic:pic xmlns:pic="http://schemas.openxmlformats.org/drawingml/2006/picture">
+                  <pic:nvPicPr>
+                    <pic:cNvPr id="0" name="Picture 4" descr="C:\Users\Markus\AppData\Local\Microsoft\Windows\INetCache\Content.Word\Capture.png"/>
+                    <pic:cNvPicPr>
+                      <a:picLocks noChangeAspect="1" noChangeArrowheads="1"/>
+                    </pic:cNvPicPr>
+                  </pic:nvPicPr>
+                  <pic:blipFill>
+                    <a:blip r:embed="rId12">
+                      <a:extLst>
+                        <a:ext uri="{28A0092B-C50C-407E-A947-70E740481C1C}">
+                          <a14:useLocalDpi xmlns:a14="http://schemas.microsoft.com/office/drawing/2010/main" val="0"/>
+                        </a:ext>
+                      </a:extLst>
+                    </a:blip>
+                    <a:srcRect/>
+                    <a:stretch>
+                      <a:fillRect/>
+                    </a:stretch>
+                  </pic:blipFill>
+                  <pic:spPr bwMode="auto">
+                    <a:xfrm>
+                      <a:off x="0" y="0"/>
+                      <a:ext cx="5715000" cy="3524250"/>
+                    </a:xfrm>
+                    <a:prstGeom prst="rect">
+                      <a:avLst/>
+                    </a:prstGeom>
+                    <a:noFill/>
+                    <a:ln>
+                      <a:noFill/>
+                    </a:ln>
+                  </pic:spPr>
+                </pic:pic>
+              </a:graphicData>
+            </a:graphic>
+          </wp:inline>
+        </w:drawing>
+      </w:r>
+    </w:p>
+    <w:p>
+      <w:pPr>
+        <w:rPr>
+          <w:lang w:val="de-DE"/>
+        </w:rPr>
+      </w:pPr>
     </w:p>
     <w:p>
       <w:pPr>
@@ -6461,27 +6210,19 @@
         <w:rPr>
           <w:lang w:val="de-DE"/>
         </w:rPr>
-        <w:t xml:space="preserve">Ziel des </w:t>
-      </w:r>
-      <w:proofErr w:type="spellStart"/>
-      <w:r>
-        <w:rPr>
-          <w:lang w:val="de-DE"/>
-        </w:rPr>
-        <w:t>Analyzers</w:t>
-      </w:r>
-      <w:proofErr w:type="spellEnd"/>
-      <w:r>
-        <w:rPr>
-          <w:lang w:val="de-DE"/>
-        </w:rPr>
-        <w:t xml:space="preserve"> ist es, alle Inhalte einer Datei einzulesen und unbekannte Teile, Teile die Unregelmäßigkeiten enthalten und Teile die als Bedrohung erkannt wurden zu lokalisieren. Darüber hinaus soll sich der </w:t>
-      </w:r>
-      <w:r>
-        <w:rPr>
-          <w:lang w:val="de-DE"/>
-        </w:rPr>
-        <w:t>Anwender einen Überblick über die Gesamtstruktur der Daten verschaffen können.</w:t>
+        <w:t xml:space="preserve">Ziel des Analyzers ist es, alle Inhalte einer Datei einzulesen und unbekannte Teile, Teile die Unregelmäßigkeiten enthalten und Teile die als Bedrohung erkannt wurden zu lokalisieren. Darüber hinaus soll sich der </w:t>
+      </w:r>
+      <w:r>
+        <w:rPr>
+          <w:lang w:val="de-DE"/>
+        </w:rPr>
+        <w:t>Anwender einen Überblick über die Gesamtstrukt</w:t>
+      </w:r>
+      <w:r>
+        <w:rPr>
+          <w:lang w:val="de-DE"/>
+        </w:rPr>
+        <w:t>ur der Daten verschaffen und einzelne oder Sequenzen von Bytes in verschienen Interpretationen betrachten können.</w:t>
       </w:r>
     </w:p>
     <w:p>
@@ -6527,18 +6268,19 @@
     <w:p>
       <w:pPr>
         <w:rPr>
-          <w:lang w:val="de-DE"/>
-        </w:rPr>
-      </w:pPr>
-      <w:r>
-        <w:rPr>
-          <w:lang w:val="de-DE"/>
-        </w:rPr>
+          <w:lang w:val="de-AT"/>
+        </w:rPr>
+      </w:pPr>
+      <w:r>
+        <w:rPr>
+          <w:lang w:val="de-AT"/>
+        </w:rPr>
+        <w:lastRenderedPageBreak/>
         <w:t xml:space="preserve">Bibliotheken: </w:t>
       </w:r>
       <w:r>
         <w:rPr>
-          <w:lang w:val="de-DE"/>
+          <w:lang w:val="de-AT"/>
         </w:rPr>
         <w:tab/>
         <w:t>Google Test Framework (</w:t>
@@ -6546,14 +6288,14 @@
       <w:proofErr w:type="spellStart"/>
       <w:r>
         <w:rPr>
-          <w:lang w:val="de-DE"/>
+          <w:lang w:val="de-AT"/>
         </w:rPr>
         <w:t>gtest</w:t>
       </w:r>
       <w:proofErr w:type="spellEnd"/>
       <w:r>
         <w:rPr>
-          <w:lang w:val="de-DE"/>
+          <w:lang w:val="de-AT"/>
         </w:rPr>
         <w:t>)</w:t>
       </w:r>
@@ -6566,13 +6308,13 @@
       </w:pPr>
       <w:r>
         <w:rPr>
-          <w:lang w:val="de-DE"/>
+          <w:lang w:val="de-AT"/>
         </w:rPr>
         <w:tab/>
       </w:r>
       <w:r>
         <w:rPr>
-          <w:lang w:val="de-DE"/>
+          <w:lang w:val="de-AT"/>
         </w:rPr>
         <w:tab/>
       </w:r>
@@ -6601,27 +6343,19 @@
         <w:rPr>
           <w:lang w:val="de-DE"/>
         </w:rPr>
-        <w:t>Datenbank:</w:t>
+        <w:t>IDE</w:t>
+      </w:r>
+      <w:r>
+        <w:rPr>
+          <w:lang w:val="de-DE"/>
+        </w:rPr>
+        <w:t>:</w:t>
       </w:r>
       <w:r>
         <w:rPr>
           <w:lang w:val="de-DE"/>
         </w:rPr>
         <w:tab/>
-        <w:t>MySQL</w:t>
-      </w:r>
-    </w:p>
-    <w:p>
-      <w:pPr>
-        <w:rPr>
-          <w:lang w:val="de-DE"/>
-        </w:rPr>
-      </w:pPr>
-      <w:r>
-        <w:rPr>
-          <w:lang w:val="de-DE"/>
-        </w:rPr>
-        <w:t>IDEs:</w:t>
       </w:r>
       <w:r>
         <w:rPr>
@@ -6629,81 +6363,25 @@
         </w:rPr>
         <w:tab/>
       </w:r>
-      <w:r>
-        <w:rPr>
-          <w:lang w:val="de-DE"/>
-        </w:rPr>
-        <w:tab/>
-      </w:r>
       <w:proofErr w:type="spellStart"/>
       <w:r>
         <w:rPr>
           <w:lang w:val="de-DE"/>
         </w:rPr>
-        <w:t>VisualStudio</w:t>
+        <w:t>Vis</w:t>
+      </w:r>
+      <w:r>
+        <w:rPr>
+          <w:lang w:val="de-DE"/>
+        </w:rPr>
+        <w:t>ualStudio</w:t>
       </w:r>
       <w:proofErr w:type="spellEnd"/>
       <w:r>
         <w:rPr>
           <w:lang w:val="de-DE"/>
         </w:rPr>
-        <w:t xml:space="preserve"> 2013/2015 Pro </w:t>
-      </w:r>
-      <w:bookmarkStart w:id="6" w:name="_GoBack"/>
-      <w:bookmarkEnd w:id="6"/>
-      <w:r>
-        <w:rPr>
-          <w:lang w:val="de-DE"/>
-        </w:rPr>
-        <w:t xml:space="preserve">(für Windows), </w:t>
-      </w:r>
-      <w:proofErr w:type="spellStart"/>
-      <w:r>
-        <w:rPr>
-          <w:lang w:val="de-DE"/>
-        </w:rPr>
-        <w:t>XCode</w:t>
-      </w:r>
-      <w:proofErr w:type="spellEnd"/>
-      <w:r>
-        <w:rPr>
-          <w:lang w:val="de-DE"/>
-        </w:rPr>
-        <w:t xml:space="preserve"> (für Mac OSX)</w:t>
-      </w:r>
-    </w:p>
-    <w:p>
-      <w:pPr>
-        <w:rPr>
-          <w:lang w:val="de-DE"/>
-        </w:rPr>
-      </w:pPr>
-    </w:p>
-    <w:p>
-      <w:pPr>
-        <w:rPr>
-          <w:lang w:val="de-DE"/>
-        </w:rPr>
-      </w:pPr>
-      <w:r>
-        <w:rPr>
-          <w:lang w:val="de-DE"/>
-        </w:rPr>
-        <w:lastRenderedPageBreak/>
-        <w:t>Der Kern des Programmes wird als dynamisch gelinkte Bibliothek erstellt. Es soll die Möglichkeit geschaffen werden die Funktionalität auch in anderen Programmen, z.B. Hintergrundservices zu nutzen.</w:t>
-      </w:r>
-    </w:p>
-    <w:p>
-      <w:pPr>
-        <w:rPr>
-          <w:lang w:val="de-DE"/>
-        </w:rPr>
-      </w:pPr>
-      <w:r>
-        <w:rPr>
-          <w:lang w:val="de-DE"/>
-        </w:rPr>
-        <w:t>Zur Speicherung der Definitionen der Dateiinhalte wird in erster Linie MySQL verwendet. Die Datenbank wird jedoch über eine Abstrakte Schnittstelle angesprochen, die es erlaubt auch andere DB-Systeme oder andere Datenquellen anzubinden.</w:t>
+        <w:t xml:space="preserve"> 2015 Pro</w:t>
       </w:r>
     </w:p>
     <w:p>
@@ -6756,131 +6434,1813 @@
     </w:p>
     <w:p>
       <w:pPr>
-        <w:rPr>
-          <w:lang w:val="de-DE"/>
-        </w:rPr>
-      </w:pPr>
-    </w:p>
-    <w:p>
-      <w:pPr>
-        <w:rPr>
-          <w:lang w:val="de-DE"/>
-        </w:rPr>
-      </w:pPr>
-    </w:p>
-    <w:p>
-      <w:pPr>
-        <w:rPr>
-          <w:lang w:val="de-DE"/>
-        </w:rPr>
-      </w:pPr>
-    </w:p>
-    <w:p>
-      <w:pPr>
-        <w:rPr>
-          <w:lang w:val="de-DE"/>
-        </w:rPr>
-      </w:pPr>
-    </w:p>
-    <w:p>
-      <w:pPr>
-        <w:rPr>
-          <w:lang w:val="de-DE"/>
-        </w:rPr>
-      </w:pPr>
-    </w:p>
-    <w:p>
-      <w:pPr>
-        <w:rPr>
-          <w:lang w:val="de-DE"/>
-        </w:rPr>
-      </w:pPr>
-    </w:p>
-    <w:p>
-      <w:pPr>
-        <w:rPr>
-          <w:lang w:val="de-DE"/>
-        </w:rPr>
-      </w:pPr>
-    </w:p>
-    <w:p>
-      <w:pPr>
-        <w:rPr>
-          <w:lang w:val="de-DE"/>
-        </w:rPr>
-      </w:pPr>
-    </w:p>
-    <w:p>
-      <w:pPr>
-        <w:rPr>
-          <w:lang w:val="de-DE"/>
-        </w:rPr>
-      </w:pPr>
-    </w:p>
-    <w:p>
-      <w:pPr>
-        <w:rPr>
-          <w:lang w:val="de-DE"/>
-        </w:rPr>
-      </w:pPr>
-    </w:p>
-    <w:p>
-      <w:pPr>
-        <w:rPr>
-          <w:lang w:val="de-DE"/>
-        </w:rPr>
-      </w:pPr>
-    </w:p>
-    <w:p>
-      <w:pPr>
-        <w:rPr>
-          <w:lang w:val="de-DE"/>
-        </w:rPr>
-      </w:pPr>
-    </w:p>
-    <w:p>
-      <w:pPr>
-        <w:rPr>
-          <w:lang w:val="de-DE"/>
-        </w:rPr>
-      </w:pPr>
-    </w:p>
-    <w:p>
-      <w:pPr>
-        <w:rPr>
-          <w:lang w:val="de-DE"/>
-        </w:rPr>
-      </w:pPr>
-    </w:p>
-    <w:p>
-      <w:pPr>
-        <w:rPr>
-          <w:lang w:val="de-DE"/>
-        </w:rPr>
-      </w:pPr>
-    </w:p>
-    <w:p>
-      <w:pPr>
-        <w:rPr>
-          <w:lang w:val="de-DE"/>
-        </w:rPr>
-      </w:pPr>
-    </w:p>
-    <w:p>
-      <w:pPr>
         <w:pStyle w:val="Heading1"/>
         <w:rPr>
           <w:lang w:val="de-DE"/>
         </w:rPr>
       </w:pPr>
-      <w:bookmarkStart w:id="7" w:name="_Toc470347126"/>
+      <w:bookmarkStart w:id="7" w:name="_Toc478940224"/>
+      <w:r>
+        <w:rPr>
+          <w:lang w:val="de-DE"/>
+        </w:rPr>
+        <w:t>Eine Sache der Interpretation</w:t>
+      </w:r>
+      <w:bookmarkEnd w:id="7"/>
+    </w:p>
+    <w:p>
+      <w:pPr>
+        <w:rPr>
+          <w:lang w:val="de-DE"/>
+        </w:rPr>
+      </w:pPr>
+    </w:p>
+    <w:p>
+      <w:pPr>
+        <w:rPr>
+          <w:lang w:val="de-DE"/>
+        </w:rPr>
+      </w:pPr>
+      <w:r>
+        <w:rPr>
+          <w:lang w:val="de-DE"/>
+        </w:rPr>
+        <w:t xml:space="preserve">Wie eingangs schon erwähnt, werden binäre Daten vom jeweiligen Programm interpretiert. Da die Datei aber unabhängig des Zielprogrammes gelesen werden soll und das Format oft nicht klar, bzw. bei der Analyse auf schadhafte Teile auch </w:t>
+      </w:r>
+      <w:r>
+        <w:rPr>
+          <w:lang w:val="de-DE"/>
+        </w:rPr>
+        <w:t>weitgehend irrelevant ist, braucht man eine Möglichkeit die Daten anders lesbar zu machen. Diese Aufgabe kommt dem „Hex-Editor zu.</w:t>
+      </w:r>
+    </w:p>
+    <w:p>
+      <w:pPr>
+        <w:rPr>
+          <w:lang w:val="de-DE"/>
+        </w:rPr>
+      </w:pPr>
+    </w:p>
+    <w:p>
+      <w:pPr>
+        <w:rPr>
+          <w:lang w:val="de-DE"/>
+        </w:rPr>
+      </w:pPr>
+      <w:r>
+        <w:rPr>
+          <w:noProof/>
+          <w:lang w:val="de-AT" w:eastAsia="de-AT"/>
+        </w:rPr>
+        <w:drawing>
+          <wp:inline distT="0" distB="0" distL="0" distR="0" wp14:anchorId="260E9381" wp14:editId="0A1097DB">
+            <wp:extent cx="5724525" cy="4324350"/>
+            <wp:effectExtent l="0" t="0" r="9525" b="0"/>
+            <wp:docPr id="5" name="Picture 5" descr="C:\Users\Markus\AppData\Local\Microsoft\Windows\INetCache\Content.Word\Capture.png"/>
+            <wp:cNvGraphicFramePr>
+              <a:graphicFrameLocks xmlns:a="http://schemas.openxmlformats.org/drawingml/2006/main" noChangeAspect="1"/>
+            </wp:cNvGraphicFramePr>
+            <a:graphic xmlns:a="http://schemas.openxmlformats.org/drawingml/2006/main">
+              <a:graphicData uri="http://schemas.openxmlformats.org/drawingml/2006/picture">
+                <pic:pic xmlns:pic="http://schemas.openxmlformats.org/drawingml/2006/picture">
+                  <pic:nvPicPr>
+                    <pic:cNvPr id="0" name="Picture 4" descr="C:\Users\Markus\AppData\Local\Microsoft\Windows\INetCache\Content.Word\Capture.png"/>
+                    <pic:cNvPicPr>
+                      <a:picLocks noChangeAspect="1" noChangeArrowheads="1"/>
+                    </pic:cNvPicPr>
+                  </pic:nvPicPr>
+                  <pic:blipFill>
+                    <a:blip r:embed="rId14">
+                      <a:extLst>
+                        <a:ext uri="{28A0092B-C50C-407E-A947-70E740481C1C}">
+                          <a14:useLocalDpi xmlns:a14="http://schemas.microsoft.com/office/drawing/2010/main" val="0"/>
+                        </a:ext>
+                      </a:extLst>
+                    </a:blip>
+                    <a:srcRect/>
+                    <a:stretch>
+                      <a:fillRect/>
+                    </a:stretch>
+                  </pic:blipFill>
+                  <pic:spPr bwMode="auto">
+                    <a:xfrm>
+                      <a:off x="0" y="0"/>
+                      <a:ext cx="5724525" cy="4324350"/>
+                    </a:xfrm>
+                    <a:prstGeom prst="rect">
+                      <a:avLst/>
+                    </a:prstGeom>
+                    <a:noFill/>
+                    <a:ln>
+                      <a:noFill/>
+                    </a:ln>
+                  </pic:spPr>
+                </pic:pic>
+              </a:graphicData>
+            </a:graphic>
+          </wp:inline>
+        </w:drawing>
+      </w:r>
+    </w:p>
+    <w:p>
+      <w:pPr>
+        <w:jc w:val="center"/>
+        <w:rPr>
+          <w:lang w:val="de-DE"/>
+        </w:rPr>
+      </w:pPr>
+      <w:r>
+        <w:rPr>
+          <w:lang w:val="de-DE"/>
+        </w:rPr>
+        <w:t>Öffnen der Datei einer .</w:t>
+      </w:r>
+      <w:proofErr w:type="spellStart"/>
+      <w:r>
+        <w:rPr>
+          <w:lang w:val="de-DE"/>
+        </w:rPr>
+        <w:t>jpg</w:t>
+      </w:r>
+      <w:proofErr w:type="spellEnd"/>
+      <w:r>
+        <w:rPr>
+          <w:lang w:val="de-DE"/>
+        </w:rPr>
+        <w:t xml:space="preserve"> Datei in hexadezimaler Darstellung.</w:t>
+      </w:r>
+    </w:p>
+    <w:p>
+      <w:pPr>
+        <w:rPr>
+          <w:lang w:val="de-DE"/>
+        </w:rPr>
+      </w:pPr>
+    </w:p>
+    <w:p>
+      <w:pPr>
+        <w:rPr>
+          <w:lang w:val="de-DE"/>
+        </w:rPr>
+      </w:pPr>
+      <w:r>
+        <w:rPr>
+          <w:lang w:val="de-DE"/>
+        </w:rPr>
+        <w:t xml:space="preserve">Alle Daten die in der Datei „test16_1.jpg“ enthalten sind, wurden in das Programm geladen und werden in einem Raster als Hexadezimalwerte angezeigt. Da man sich darunter aber eher weniger vorstellen kann, </w:t>
+      </w:r>
+      <w:r>
+        <w:rPr>
+          <w:lang w:val="de-DE"/>
+        </w:rPr>
+        <w:t>werden die selektierten Werte in verschiedenen Interpretationen angezeigt.</w:t>
+      </w:r>
+      <w:r>
+        <w:rPr>
+          <w:lang w:val="de-DE"/>
+        </w:rPr>
+        <w:t xml:space="preserve"> </w:t>
+      </w:r>
+    </w:p>
+    <w:p>
+      <w:pPr>
+        <w:rPr>
+          <w:lang w:val="de-DE"/>
+        </w:rPr>
+      </w:pPr>
+    </w:p>
+    <w:p>
+      <w:pPr>
+        <w:rPr>
+          <w:lang w:val="de-DE"/>
+        </w:rPr>
+      </w:pPr>
+      <w:r>
+        <w:rPr>
+          <w:lang w:val="de-DE"/>
+        </w:rPr>
+        <w:t>Im Fenster unten rechts ist eine Standartansicht. Alle selektierten Bytes werden in Hex, binär, als ASCII Code und als numerischer Wert angezeigt.</w:t>
+      </w:r>
+    </w:p>
+    <w:p>
+      <w:pPr>
+        <w:rPr>
+          <w:lang w:val="de-DE"/>
+        </w:rPr>
+      </w:pPr>
+      <w:r>
+        <w:rPr>
+          <w:lang w:val="de-DE"/>
+        </w:rPr>
+        <w:lastRenderedPageBreak/>
+        <w:t>Im Fenster „Details“ rechts des Rasters werden, so es eine Interpretation gibt, die möglichen Interpretationen der selektierten Bytes angezeigt.</w:t>
+      </w:r>
+    </w:p>
+    <w:p>
+      <w:pPr>
+        <w:rPr>
+          <w:lang w:val="de-DE"/>
+        </w:rPr>
+      </w:pPr>
+    </w:p>
+    <w:p>
+      <w:pPr>
+        <w:rPr>
+          <w:lang w:val="de-DE"/>
+        </w:rPr>
+      </w:pPr>
+      <w:r>
+        <w:rPr>
+          <w:lang w:val="de-DE"/>
+        </w:rPr>
+        <w:t xml:space="preserve">Eine Interpretation, bzw. </w:t>
+      </w:r>
+      <w:proofErr w:type="spellStart"/>
+      <w:r>
+        <w:rPr>
+          <w:lang w:val="de-DE"/>
+        </w:rPr>
+        <w:t>Reinterpretation</w:t>
+      </w:r>
+      <w:proofErr w:type="spellEnd"/>
+      <w:r>
+        <w:rPr>
+          <w:lang w:val="de-DE"/>
+        </w:rPr>
+        <w:t xml:space="preserve"> von Daten</w:t>
+      </w:r>
+      <w:r>
+        <w:rPr>
+          <w:lang w:val="de-DE"/>
+        </w:rPr>
+        <w:t xml:space="preserve"> nennt sich Typumwandlung, oder auf Englisch </w:t>
+      </w:r>
+      <w:proofErr w:type="spellStart"/>
+      <w:r>
+        <w:rPr>
+          <w:lang w:val="de-DE"/>
+        </w:rPr>
+        <w:t>Typecasting</w:t>
+      </w:r>
+      <w:proofErr w:type="spellEnd"/>
+      <w:r>
+        <w:rPr>
+          <w:lang w:val="de-DE"/>
+        </w:rPr>
+        <w:t xml:space="preserve">. </w:t>
+      </w:r>
+    </w:p>
+    <w:p>
+      <w:pPr>
+        <w:rPr>
+          <w:lang w:val="de-DE"/>
+        </w:rPr>
+      </w:pPr>
+    </w:p>
+    <w:p>
+      <w:pPr>
+        <w:rPr>
+          <w:color w:val="000000" w:themeColor="text1"/>
+          <w:lang w:val="de-DE"/>
+        </w:rPr>
+      </w:pPr>
+      <w:r>
+        <w:rPr>
+          <w:lang w:val="de-DE"/>
+        </w:rPr>
+        <w:t>Typumwandlungen</w:t>
+      </w:r>
+      <w:r>
+        <w:rPr>
+          <w:lang w:val="de-DE"/>
+        </w:rPr>
+        <w:t xml:space="preserve"> für primitive</w:t>
+      </w:r>
+      <w:r>
+        <w:rPr>
+          <w:lang w:val="de-DE"/>
+        </w:rPr>
+        <w:t xml:space="preserve"> Datentypen wie </w:t>
+      </w:r>
+      <w:proofErr w:type="spellStart"/>
+      <w:r>
+        <w:rPr>
+          <w:color w:val="4472C4" w:themeColor="accent5"/>
+          <w:lang w:val="de-DE"/>
+        </w:rPr>
+        <w:t>int</w:t>
+      </w:r>
+      <w:proofErr w:type="spellEnd"/>
+      <w:r>
+        <w:rPr>
+          <w:lang w:val="de-DE"/>
+        </w:rPr>
+        <w:t xml:space="preserve">, </w:t>
+      </w:r>
+      <w:r>
+        <w:rPr>
+          <w:color w:val="4472C4" w:themeColor="accent5"/>
+          <w:lang w:val="de-DE"/>
+        </w:rPr>
+        <w:t xml:space="preserve">double </w:t>
+      </w:r>
+      <w:r>
+        <w:rPr>
+          <w:lang w:val="de-DE"/>
+        </w:rPr>
+        <w:t xml:space="preserve">oder </w:t>
+      </w:r>
+      <w:proofErr w:type="spellStart"/>
+      <w:r>
+        <w:rPr>
+          <w:color w:val="4472C4" w:themeColor="accent5"/>
+          <w:lang w:val="de-DE"/>
+        </w:rPr>
+        <w:t>wchar_t</w:t>
+      </w:r>
+      <w:proofErr w:type="spellEnd"/>
+      <w:r>
+        <w:rPr>
+          <w:color w:val="000000" w:themeColor="text1"/>
+          <w:lang w:val="de-DE"/>
+        </w:rPr>
+        <w:t xml:space="preserve"> </w:t>
+      </w:r>
+      <w:r>
+        <w:rPr>
+          <w:color w:val="000000" w:themeColor="text1"/>
+          <w:lang w:val="de-DE"/>
+        </w:rPr>
+        <w:t>hat die Programmiersprache C++</w:t>
+      </w:r>
+      <w:r>
+        <w:rPr>
+          <w:color w:val="000000" w:themeColor="text1"/>
+          <w:lang w:val="de-DE"/>
+        </w:rPr>
+        <w:t>,</w:t>
+      </w:r>
+      <w:r>
+        <w:rPr>
+          <w:color w:val="000000" w:themeColor="text1"/>
+          <w:lang w:val="de-DE"/>
+        </w:rPr>
+        <w:t xml:space="preserve"> und natürlich alle anderen Hochsprachen</w:t>
+      </w:r>
+      <w:r>
+        <w:rPr>
+          <w:color w:val="000000" w:themeColor="text1"/>
+          <w:lang w:val="de-DE"/>
+        </w:rPr>
+        <w:t>,</w:t>
+      </w:r>
+      <w:r>
+        <w:rPr>
+          <w:color w:val="000000" w:themeColor="text1"/>
+          <w:lang w:val="de-DE"/>
+        </w:rPr>
+        <w:t xml:space="preserve"> standartmäßig und diese kommen </w:t>
+      </w:r>
+      <w:r>
+        <w:rPr>
+          <w:color w:val="000000" w:themeColor="text1"/>
+          <w:lang w:val="de-DE"/>
+        </w:rPr>
+        <w:t xml:space="preserve">im Analyzer auch zur Anwendung. </w:t>
+      </w:r>
+      <w:r>
+        <w:rPr>
+          <w:color w:val="000000" w:themeColor="text1"/>
+          <w:lang w:val="de-DE"/>
+        </w:rPr>
+        <w:t>Umwandlungen</w:t>
+      </w:r>
+      <w:r>
+        <w:rPr>
+          <w:color w:val="000000" w:themeColor="text1"/>
+          <w:lang w:val="de-DE"/>
+        </w:rPr>
+        <w:t xml:space="preserve"> zu komplexeren Typen müssen allerdings implementiert werden.</w:t>
+      </w:r>
+    </w:p>
+    <w:p>
+      <w:pPr>
+        <w:rPr>
+          <w:color w:val="000000" w:themeColor="text1"/>
+          <w:lang w:val="de-DE"/>
+        </w:rPr>
+      </w:pPr>
+    </w:p>
+    <w:p>
+      <w:pPr>
+        <w:rPr>
+          <w:color w:val="000000" w:themeColor="text1"/>
+          <w:lang w:val="de-DE"/>
+        </w:rPr>
+      </w:pPr>
+      <w:r>
+        <w:rPr>
+          <w:color w:val="000000" w:themeColor="text1"/>
+          <w:lang w:val="de-DE"/>
+        </w:rPr>
+        <w:t>Wenn von einer „Umwandlung“ die Rede ist, heißt das nicht, dass die Daten selber verändert werden, es wird lediglich die Interpretation geändert, die „Bits und Bytes“ bleiben gleich.</w:t>
+      </w:r>
+    </w:p>
+    <w:p>
+      <w:pPr>
+        <w:rPr>
+          <w:color w:val="000000" w:themeColor="text1"/>
+          <w:lang w:val="de-DE"/>
+        </w:rPr>
+      </w:pPr>
+    </w:p>
+    <w:p>
+      <w:pPr>
+        <w:pStyle w:val="Heading2"/>
+        <w:rPr>
+          <w:lang w:val="de-DE"/>
+        </w:rPr>
+      </w:pPr>
+      <w:proofErr w:type="spellStart"/>
+      <w:r>
+        <w:rPr>
+          <w:lang w:val="de-DE"/>
+        </w:rPr>
+        <w:t>reinterpret_cast</w:t>
+      </w:r>
+      <w:proofErr w:type="spellEnd"/>
+      <w:r>
+        <w:rPr>
+          <w:lang w:val="de-DE"/>
+        </w:rPr>
+        <w:t xml:space="preserve"> und </w:t>
+      </w:r>
+      <w:proofErr w:type="spellStart"/>
+      <w:r>
+        <w:rPr>
+          <w:lang w:val="de-DE"/>
+        </w:rPr>
+        <w:t>memcpy</w:t>
+      </w:r>
+      <w:proofErr w:type="spellEnd"/>
+    </w:p>
+    <w:p>
+      <w:pPr>
+        <w:rPr>
+          <w:color w:val="000000" w:themeColor="text1"/>
+          <w:lang w:val="de-DE"/>
+        </w:rPr>
+      </w:pPr>
+      <w:r>
+        <w:rPr>
+          <w:color w:val="000000" w:themeColor="text1"/>
+          <w:lang w:val="de-DE"/>
+        </w:rPr>
+        <w:t xml:space="preserve"> </w:t>
+      </w:r>
+    </w:p>
+    <w:p>
+      <w:pPr>
+        <w:rPr>
+          <w:lang w:val="de-DE"/>
+        </w:rPr>
+      </w:pPr>
+      <w:r>
+        <w:rPr>
+          <w:color w:val="000000" w:themeColor="text1"/>
+          <w:lang w:val="de-DE"/>
+        </w:rPr>
+        <w:t xml:space="preserve">Zwei Operationen kommen bei Typumwandlungen in C++ sehr oft vor. Das ist zum ersten die durch den C++ Standard definierte Funktion </w:t>
+      </w:r>
+      <w:proofErr w:type="spellStart"/>
+      <w:r>
+        <w:rPr>
+          <w:lang w:val="de-DE"/>
+        </w:rPr>
+        <w:t>reinterpret_cast</w:t>
+      </w:r>
+      <w:proofErr w:type="spellEnd"/>
+      <w:r>
+        <w:rPr>
+          <w:lang w:val="de-DE"/>
+        </w:rPr>
+        <w:t xml:space="preserve"> </w:t>
+      </w:r>
+      <w:r>
+        <w:rPr>
+          <w:lang w:val="de-DE"/>
+        </w:rPr>
+        <w:t xml:space="preserve">und die, aus der Sprache C </w:t>
+      </w:r>
+      <w:r>
+        <w:rPr>
+          <w:lang w:val="de-DE"/>
+        </w:rPr>
+        <w:t xml:space="preserve">stammende, </w:t>
+      </w:r>
+      <w:proofErr w:type="spellStart"/>
+      <w:r>
+        <w:rPr>
+          <w:lang w:val="de-DE"/>
+        </w:rPr>
+        <w:t>memcpy</w:t>
+      </w:r>
+      <w:proofErr w:type="spellEnd"/>
+      <w:r>
+        <w:rPr>
+          <w:lang w:val="de-DE"/>
+        </w:rPr>
+        <w:t xml:space="preserve"> Funktion.</w:t>
+      </w:r>
+    </w:p>
+    <w:p>
+      <w:pPr>
+        <w:rPr>
+          <w:lang w:val="de-DE"/>
+        </w:rPr>
+      </w:pPr>
+    </w:p>
+    <w:p>
+      <w:pPr>
+        <w:rPr>
+          <w:lang w:val="de-DE"/>
+        </w:rPr>
+      </w:pPr>
+      <w:r>
+        <w:rPr>
+          <w:lang w:val="de-DE"/>
+        </w:rPr>
+        <w:t xml:space="preserve">Ein Array von 2 </w:t>
+      </w:r>
+      <w:proofErr w:type="spellStart"/>
+      <w:r>
+        <w:rPr>
+          <w:lang w:val="de-DE"/>
+        </w:rPr>
+        <w:t>chars</w:t>
+      </w:r>
+      <w:proofErr w:type="spellEnd"/>
+      <w:r>
+        <w:rPr>
+          <w:lang w:val="de-DE"/>
+        </w:rPr>
+        <w:t xml:space="preserve">, also insgesamt 16 Bit, wird mit </w:t>
+      </w:r>
+      <w:proofErr w:type="spellStart"/>
+      <w:r>
+        <w:rPr>
+          <w:lang w:val="de-DE"/>
+        </w:rPr>
+        <w:t>reinterpret_cast</w:t>
+      </w:r>
+      <w:proofErr w:type="spellEnd"/>
+      <w:r>
+        <w:rPr>
+          <w:lang w:val="de-DE"/>
+        </w:rPr>
+        <w:t xml:space="preserve"> in einen integralen 16 Bit Typen „umgewandelt“. Man beachte, dass hier kein 16 Bit typ im Speicher </w:t>
+      </w:r>
+      <w:proofErr w:type="spellStart"/>
+      <w:r>
+        <w:rPr>
+          <w:lang w:val="de-DE"/>
+        </w:rPr>
+        <w:t>anglegt</w:t>
+      </w:r>
+      <w:proofErr w:type="spellEnd"/>
+      <w:r>
+        <w:rPr>
+          <w:lang w:val="de-DE"/>
+        </w:rPr>
+        <w:t xml:space="preserve"> wird, sondern nur ein Zeiger auf das erste Byte des Arrays:</w:t>
+      </w:r>
+    </w:p>
+    <w:p>
+      <w:pPr>
+        <w:rPr>
+          <w:lang w:val="de-AT"/>
+        </w:rPr>
+      </w:pPr>
+      <w:r>
+        <w:rPr>
+          <w:lang w:val="de-DE"/>
+        </w:rPr>
+        <w:t xml:space="preserve"> </w:t>
+      </w:r>
+    </w:p>
+    <w:p>
+      <w:pPr>
+        <w:autoSpaceDE w:val="0"/>
+        <w:autoSpaceDN w:val="0"/>
+        <w:adjustRightInd w:val="0"/>
+        <w:rPr>
+          <w:rFonts w:ascii="Consolas" w:hAnsi="Consolas" w:cs="Consolas"/>
+          <w:color w:val="000000"/>
+          <w:sz w:val="19"/>
+          <w:szCs w:val="19"/>
+          <w:lang w:val="de-AT"/>
+        </w:rPr>
+      </w:pPr>
+      <w:r>
+        <w:rPr>
+          <w:rFonts w:ascii="Consolas" w:hAnsi="Consolas" w:cs="Consolas"/>
+          <w:color w:val="000000"/>
+          <w:sz w:val="19"/>
+          <w:szCs w:val="19"/>
+          <w:lang w:val="de-AT"/>
+        </w:rPr>
+        <w:t xml:space="preserve">            </w:t>
+      </w:r>
+      <w:proofErr w:type="spellStart"/>
+      <w:r>
+        <w:rPr>
+          <w:rFonts w:ascii="Consolas" w:hAnsi="Consolas" w:cs="Consolas"/>
+          <w:color w:val="0000FF"/>
+          <w:sz w:val="19"/>
+          <w:szCs w:val="19"/>
+          <w:lang w:val="de-AT"/>
+        </w:rPr>
+        <w:t>char</w:t>
+      </w:r>
+      <w:proofErr w:type="spellEnd"/>
+      <w:r>
+        <w:rPr>
+          <w:rFonts w:ascii="Consolas" w:hAnsi="Consolas" w:cs="Consolas"/>
+          <w:color w:val="000000"/>
+          <w:sz w:val="19"/>
+          <w:szCs w:val="19"/>
+          <w:lang w:val="de-AT"/>
+        </w:rPr>
+        <w:t xml:space="preserve"> </w:t>
+      </w:r>
+      <w:proofErr w:type="spellStart"/>
+      <w:r>
+        <w:rPr>
+          <w:rFonts w:ascii="Consolas" w:hAnsi="Consolas" w:cs="Consolas"/>
+          <w:color w:val="000000"/>
+          <w:sz w:val="19"/>
+          <w:szCs w:val="19"/>
+          <w:lang w:val="de-AT"/>
+        </w:rPr>
+        <w:t>buffer</w:t>
+      </w:r>
+      <w:proofErr w:type="spellEnd"/>
+      <w:r>
+        <w:rPr>
+          <w:rFonts w:ascii="Consolas" w:hAnsi="Consolas" w:cs="Consolas"/>
+          <w:color w:val="000000"/>
+          <w:sz w:val="19"/>
+          <w:szCs w:val="19"/>
+          <w:lang w:val="de-AT"/>
+        </w:rPr>
+        <w:t>[2];</w:t>
+      </w:r>
+    </w:p>
+    <w:p>
+      <w:pPr>
+        <w:autoSpaceDE w:val="0"/>
+        <w:autoSpaceDN w:val="0"/>
+        <w:adjustRightInd w:val="0"/>
+        <w:ind w:left="720"/>
+        <w:rPr>
+          <w:rFonts w:ascii="Consolas" w:hAnsi="Consolas" w:cs="Consolas"/>
+          <w:color w:val="000000"/>
+          <w:sz w:val="19"/>
+          <w:szCs w:val="19"/>
+          <w:lang w:val="en-US"/>
+        </w:rPr>
+      </w:pPr>
+      <w:r>
+        <w:rPr>
+          <w:rFonts w:ascii="Consolas" w:hAnsi="Consolas" w:cs="Consolas"/>
+          <w:color w:val="000000"/>
+          <w:sz w:val="19"/>
+          <w:szCs w:val="19"/>
+          <w:lang w:val="de-AT"/>
+        </w:rPr>
+        <w:t xml:space="preserve">     </w:t>
+      </w:r>
+      <w:r>
+        <w:rPr>
+          <w:rFonts w:ascii="Consolas" w:hAnsi="Consolas" w:cs="Consolas"/>
+          <w:color w:val="000000"/>
+          <w:sz w:val="19"/>
+          <w:szCs w:val="19"/>
+          <w:lang w:val="en-US"/>
+        </w:rPr>
+        <w:t xml:space="preserve">buffer[0] = </w:t>
+      </w:r>
+      <w:r>
+        <w:rPr>
+          <w:rFonts w:ascii="Consolas" w:hAnsi="Consolas" w:cs="Consolas"/>
+          <w:color w:val="808080"/>
+          <w:sz w:val="19"/>
+          <w:szCs w:val="19"/>
+          <w:lang w:val="en-US"/>
+        </w:rPr>
+        <w:t>0</w:t>
+      </w:r>
+      <w:r>
+        <w:rPr>
+          <w:rFonts w:ascii="Consolas" w:hAnsi="Consolas" w:cs="Consolas"/>
+          <w:color w:val="000000"/>
+          <w:sz w:val="19"/>
+          <w:szCs w:val="19"/>
+          <w:lang w:val="en-US"/>
+        </w:rPr>
+        <w:t>;</w:t>
+      </w:r>
+    </w:p>
+    <w:p>
+      <w:pPr>
+        <w:autoSpaceDE w:val="0"/>
+        <w:autoSpaceDN w:val="0"/>
+        <w:adjustRightInd w:val="0"/>
+        <w:rPr>
+          <w:rFonts w:ascii="Consolas" w:hAnsi="Consolas" w:cs="Consolas"/>
+          <w:color w:val="000000"/>
+          <w:sz w:val="19"/>
+          <w:szCs w:val="19"/>
+          <w:lang w:val="en-US"/>
+        </w:rPr>
+      </w:pPr>
+      <w:r>
+        <w:rPr>
+          <w:rFonts w:ascii="Consolas" w:hAnsi="Consolas" w:cs="Consolas"/>
+          <w:color w:val="000000"/>
+          <w:sz w:val="19"/>
+          <w:szCs w:val="19"/>
+          <w:lang w:val="en-US"/>
+        </w:rPr>
+        <w:t xml:space="preserve">            buffer[1] = </w:t>
+      </w:r>
+      <w:r>
+        <w:rPr>
+          <w:rFonts w:ascii="Consolas" w:hAnsi="Consolas" w:cs="Consolas"/>
+          <w:color w:val="808080"/>
+          <w:sz w:val="19"/>
+          <w:szCs w:val="19"/>
+          <w:lang w:val="en-US"/>
+        </w:rPr>
+        <w:t>0</w:t>
+      </w:r>
+      <w:r>
+        <w:rPr>
+          <w:rFonts w:ascii="Consolas" w:hAnsi="Consolas" w:cs="Consolas"/>
+          <w:color w:val="000000"/>
+          <w:sz w:val="19"/>
+          <w:szCs w:val="19"/>
+          <w:lang w:val="en-US"/>
+        </w:rPr>
+        <w:t>;</w:t>
+      </w:r>
+    </w:p>
+    <w:p>
+      <w:pPr>
+        <w:rPr>
+          <w:lang w:val="en-US"/>
+        </w:rPr>
+      </w:pPr>
+      <w:r>
+        <w:rPr>
+          <w:rFonts w:ascii="Consolas" w:hAnsi="Consolas" w:cs="Consolas"/>
+          <w:color w:val="000000"/>
+          <w:sz w:val="19"/>
+          <w:szCs w:val="19"/>
+          <w:lang w:val="en-US"/>
+        </w:rPr>
+        <w:t xml:space="preserve">            </w:t>
+      </w:r>
+      <w:r>
+        <w:rPr>
+          <w:rFonts w:ascii="Consolas" w:hAnsi="Consolas" w:cs="Consolas"/>
+          <w:color w:val="2B91AF"/>
+          <w:sz w:val="19"/>
+          <w:szCs w:val="19"/>
+          <w:lang w:val="en-US"/>
+        </w:rPr>
+        <w:t>int16_t</w:t>
+      </w:r>
+      <w:r>
+        <w:rPr>
+          <w:rFonts w:ascii="Consolas" w:hAnsi="Consolas" w:cs="Consolas"/>
+          <w:color w:val="000000"/>
+          <w:sz w:val="19"/>
+          <w:szCs w:val="19"/>
+          <w:lang w:val="en-US"/>
+        </w:rPr>
+        <w:t xml:space="preserve"> * value = </w:t>
+      </w:r>
+      <w:proofErr w:type="spellStart"/>
+      <w:r>
+        <w:rPr>
+          <w:rFonts w:ascii="Consolas" w:hAnsi="Consolas" w:cs="Consolas"/>
+          <w:color w:val="0000FF"/>
+          <w:sz w:val="19"/>
+          <w:szCs w:val="19"/>
+          <w:lang w:val="en-US"/>
+        </w:rPr>
+        <w:t>reinterpret_cast</w:t>
+      </w:r>
+      <w:proofErr w:type="spellEnd"/>
+      <w:r>
+        <w:rPr>
+          <w:rFonts w:ascii="Consolas" w:hAnsi="Consolas" w:cs="Consolas"/>
+          <w:color w:val="000000"/>
+          <w:sz w:val="19"/>
+          <w:szCs w:val="19"/>
+          <w:lang w:val="en-US"/>
+        </w:rPr>
+        <w:t>&lt;</w:t>
+      </w:r>
+      <w:r>
+        <w:rPr>
+          <w:rFonts w:ascii="Consolas" w:hAnsi="Consolas" w:cs="Consolas"/>
+          <w:color w:val="2B91AF"/>
+          <w:sz w:val="19"/>
+          <w:szCs w:val="19"/>
+          <w:lang w:val="en-US"/>
+        </w:rPr>
+        <w:t>int16_t</w:t>
+      </w:r>
+      <w:r>
+        <w:rPr>
+          <w:rFonts w:ascii="Consolas" w:hAnsi="Consolas" w:cs="Consolas"/>
+          <w:color w:val="000000"/>
+          <w:sz w:val="19"/>
+          <w:szCs w:val="19"/>
+          <w:lang w:val="en-US"/>
+        </w:rPr>
+        <w:t>*&gt;(&amp;buffer);</w:t>
+      </w:r>
+    </w:p>
+    <w:p>
+      <w:pPr>
+        <w:rPr>
+          <w:color w:val="000000" w:themeColor="text1"/>
+          <w:lang w:val="en-US"/>
+        </w:rPr>
+      </w:pPr>
+    </w:p>
+    <w:p>
+      <w:pPr>
+        <w:rPr>
+          <w:color w:val="000000" w:themeColor="text1"/>
+          <w:lang w:val="de-AT"/>
+        </w:rPr>
+      </w:pPr>
+      <w:r>
+        <w:rPr>
+          <w:color w:val="000000" w:themeColor="text1"/>
+          <w:lang w:val="de-AT"/>
+        </w:rPr>
+        <w:t xml:space="preserve">Ein wenig anders verhält </w:t>
+      </w:r>
+      <w:r>
+        <w:rPr>
+          <w:color w:val="000000" w:themeColor="text1"/>
+          <w:lang w:val="de-AT"/>
+        </w:rPr>
+        <w:t xml:space="preserve">es sich bei der Funktion </w:t>
+      </w:r>
+      <w:proofErr w:type="spellStart"/>
+      <w:r>
+        <w:rPr>
+          <w:color w:val="000000" w:themeColor="text1"/>
+          <w:lang w:val="de-AT"/>
+        </w:rPr>
+        <w:t>memcpy</w:t>
+      </w:r>
+      <w:proofErr w:type="spellEnd"/>
+      <w:r>
+        <w:rPr>
+          <w:color w:val="000000" w:themeColor="text1"/>
+          <w:lang w:val="de-AT"/>
+        </w:rPr>
+        <w:t xml:space="preserve">. Hier wird erst ein Speicher angelegt und diesen wird das Array dann </w:t>
+      </w:r>
+      <w:r>
+        <w:rPr>
+          <w:color w:val="000000" w:themeColor="text1"/>
+          <w:lang w:val="de-AT"/>
+        </w:rPr>
+        <w:t>physikalisch hineinkopiert.</w:t>
+      </w:r>
+    </w:p>
+    <w:p>
+      <w:pPr>
+        <w:rPr>
+          <w:color w:val="000000" w:themeColor="text1"/>
+          <w:lang w:val="de-AT"/>
+        </w:rPr>
+      </w:pPr>
+    </w:p>
+    <w:p>
+      <w:pPr>
+        <w:autoSpaceDE w:val="0"/>
+        <w:autoSpaceDN w:val="0"/>
+        <w:adjustRightInd w:val="0"/>
+        <w:rPr>
+          <w:rFonts w:ascii="Consolas" w:hAnsi="Consolas" w:cs="Consolas"/>
+          <w:color w:val="000000"/>
+          <w:sz w:val="19"/>
+          <w:szCs w:val="19"/>
+          <w:lang w:val="en-US"/>
+        </w:rPr>
+      </w:pPr>
+      <w:r>
+        <w:rPr>
+          <w:rFonts w:ascii="Consolas" w:hAnsi="Consolas" w:cs="Consolas"/>
+          <w:color w:val="0000FF"/>
+          <w:sz w:val="19"/>
+          <w:szCs w:val="19"/>
+          <w:lang w:val="de-AT"/>
+        </w:rPr>
+        <w:t xml:space="preserve">            </w:t>
+      </w:r>
+      <w:r>
+        <w:rPr>
+          <w:rFonts w:ascii="Consolas" w:hAnsi="Consolas" w:cs="Consolas"/>
+          <w:color w:val="0000FF"/>
+          <w:sz w:val="19"/>
+          <w:szCs w:val="19"/>
+          <w:lang w:val="en-US"/>
+        </w:rPr>
+        <w:t>char</w:t>
+      </w:r>
+      <w:r>
+        <w:rPr>
+          <w:rFonts w:ascii="Consolas" w:hAnsi="Consolas" w:cs="Consolas"/>
+          <w:color w:val="000000"/>
+          <w:sz w:val="19"/>
+          <w:szCs w:val="19"/>
+          <w:lang w:val="en-US"/>
+        </w:rPr>
+        <w:t xml:space="preserve"> buffer[2];</w:t>
+      </w:r>
+    </w:p>
+    <w:p>
+      <w:pPr>
+        <w:autoSpaceDE w:val="0"/>
+        <w:autoSpaceDN w:val="0"/>
+        <w:adjustRightInd w:val="0"/>
+        <w:ind w:left="720"/>
+        <w:rPr>
+          <w:rFonts w:ascii="Consolas" w:hAnsi="Consolas" w:cs="Consolas"/>
+          <w:color w:val="000000"/>
+          <w:sz w:val="19"/>
+          <w:szCs w:val="19"/>
+          <w:lang w:val="en-US"/>
+        </w:rPr>
+      </w:pPr>
+      <w:r>
+        <w:rPr>
+          <w:rFonts w:ascii="Consolas" w:hAnsi="Consolas" w:cs="Consolas"/>
+          <w:color w:val="000000"/>
+          <w:sz w:val="19"/>
+          <w:szCs w:val="19"/>
+          <w:lang w:val="en-US"/>
+        </w:rPr>
+        <w:t xml:space="preserve">     buffer[0] = </w:t>
+      </w:r>
+      <w:r>
+        <w:rPr>
+          <w:rFonts w:ascii="Consolas" w:hAnsi="Consolas" w:cs="Consolas"/>
+          <w:color w:val="808080"/>
+          <w:sz w:val="19"/>
+          <w:szCs w:val="19"/>
+          <w:lang w:val="en-US"/>
+        </w:rPr>
+        <w:t>0</w:t>
+      </w:r>
+      <w:r>
+        <w:rPr>
+          <w:rFonts w:ascii="Consolas" w:hAnsi="Consolas" w:cs="Consolas"/>
+          <w:color w:val="000000"/>
+          <w:sz w:val="19"/>
+          <w:szCs w:val="19"/>
+          <w:lang w:val="en-US"/>
+        </w:rPr>
+        <w:t>;</w:t>
+      </w:r>
+    </w:p>
+    <w:p>
+      <w:pPr>
+        <w:autoSpaceDE w:val="0"/>
+        <w:autoSpaceDN w:val="0"/>
+        <w:adjustRightInd w:val="0"/>
+        <w:rPr>
+          <w:rFonts w:ascii="Consolas" w:hAnsi="Consolas" w:cs="Consolas"/>
+          <w:color w:val="000000"/>
+          <w:sz w:val="19"/>
+          <w:szCs w:val="19"/>
+          <w:lang w:val="en-US"/>
+        </w:rPr>
+      </w:pPr>
+      <w:r>
+        <w:rPr>
+          <w:rFonts w:ascii="Consolas" w:hAnsi="Consolas" w:cs="Consolas"/>
+          <w:color w:val="000000"/>
+          <w:sz w:val="19"/>
+          <w:szCs w:val="19"/>
+          <w:lang w:val="en-US"/>
+        </w:rPr>
+        <w:t xml:space="preserve">            buffer[1] = </w:t>
+      </w:r>
+      <w:r>
+        <w:rPr>
+          <w:rFonts w:ascii="Consolas" w:hAnsi="Consolas" w:cs="Consolas"/>
+          <w:color w:val="808080"/>
+          <w:sz w:val="19"/>
+          <w:szCs w:val="19"/>
+          <w:lang w:val="en-US"/>
+        </w:rPr>
+        <w:t>0</w:t>
+      </w:r>
+      <w:r>
+        <w:rPr>
+          <w:rFonts w:ascii="Consolas" w:hAnsi="Consolas" w:cs="Consolas"/>
+          <w:color w:val="000000"/>
+          <w:sz w:val="19"/>
+          <w:szCs w:val="19"/>
+          <w:lang w:val="en-US"/>
+        </w:rPr>
+        <w:t>;</w:t>
+      </w:r>
+    </w:p>
+    <w:p>
+      <w:pPr>
+        <w:autoSpaceDE w:val="0"/>
+        <w:autoSpaceDN w:val="0"/>
+        <w:adjustRightInd w:val="0"/>
+        <w:rPr>
+          <w:rFonts w:ascii="Consolas" w:hAnsi="Consolas" w:cs="Consolas"/>
+          <w:color w:val="000000"/>
+          <w:sz w:val="19"/>
+          <w:szCs w:val="19"/>
+          <w:lang w:val="en-US"/>
+        </w:rPr>
+      </w:pPr>
+      <w:r>
+        <w:rPr>
+          <w:rFonts w:ascii="Consolas" w:hAnsi="Consolas" w:cs="Consolas"/>
+          <w:color w:val="000000"/>
+          <w:sz w:val="19"/>
+          <w:szCs w:val="19"/>
+          <w:lang w:val="en-US"/>
+        </w:rPr>
+        <w:t xml:space="preserve">            </w:t>
+      </w:r>
+      <w:r>
+        <w:rPr>
+          <w:rFonts w:ascii="Consolas" w:hAnsi="Consolas" w:cs="Consolas"/>
+          <w:color w:val="2B91AF"/>
+          <w:sz w:val="19"/>
+          <w:szCs w:val="19"/>
+          <w:lang w:val="en-US"/>
+        </w:rPr>
+        <w:t>int16_t</w:t>
+      </w:r>
+      <w:r>
+        <w:rPr>
+          <w:rFonts w:ascii="Consolas" w:hAnsi="Consolas" w:cs="Consolas"/>
+          <w:color w:val="000000"/>
+          <w:sz w:val="19"/>
+          <w:szCs w:val="19"/>
+          <w:lang w:val="en-US"/>
+        </w:rPr>
+        <w:t xml:space="preserve"> val</w:t>
+      </w:r>
+      <w:r>
+        <w:rPr>
+          <w:rFonts w:ascii="Consolas" w:hAnsi="Consolas" w:cs="Consolas"/>
+          <w:color w:val="000000"/>
+          <w:sz w:val="19"/>
+          <w:szCs w:val="19"/>
+          <w:lang w:val="en-US"/>
+        </w:rPr>
+        <w:t>ue</w:t>
+      </w:r>
+      <w:r>
+        <w:rPr>
+          <w:rFonts w:ascii="Consolas" w:hAnsi="Consolas" w:cs="Consolas"/>
+          <w:color w:val="000000"/>
+          <w:sz w:val="19"/>
+          <w:szCs w:val="19"/>
+          <w:lang w:val="en-US"/>
+        </w:rPr>
+        <w:t>;</w:t>
+      </w:r>
+    </w:p>
+    <w:p>
+      <w:pPr>
+        <w:rPr>
+          <w:rFonts w:ascii="Consolas" w:hAnsi="Consolas" w:cs="Consolas"/>
+          <w:color w:val="000000"/>
+          <w:sz w:val="19"/>
+          <w:szCs w:val="19"/>
+          <w:lang w:val="en-US"/>
+        </w:rPr>
+      </w:pPr>
+      <w:r>
+        <w:rPr>
+          <w:rFonts w:ascii="Consolas" w:hAnsi="Consolas" w:cs="Consolas"/>
+          <w:color w:val="000000"/>
+          <w:sz w:val="19"/>
+          <w:szCs w:val="19"/>
+          <w:lang w:val="en-US"/>
+        </w:rPr>
+        <w:t xml:space="preserve">            </w:t>
+      </w:r>
+      <w:proofErr w:type="spellStart"/>
+      <w:r>
+        <w:rPr>
+          <w:rFonts w:ascii="Consolas" w:hAnsi="Consolas" w:cs="Consolas"/>
+          <w:color w:val="000000"/>
+          <w:sz w:val="19"/>
+          <w:szCs w:val="19"/>
+          <w:lang w:val="en-US"/>
+        </w:rPr>
+        <w:t>memcpy</w:t>
+      </w:r>
+      <w:proofErr w:type="spellEnd"/>
+      <w:r>
+        <w:rPr>
+          <w:rFonts w:ascii="Consolas" w:hAnsi="Consolas" w:cs="Consolas"/>
+          <w:color w:val="000000"/>
+          <w:sz w:val="19"/>
+          <w:szCs w:val="19"/>
+          <w:lang w:val="en-US"/>
+        </w:rPr>
+        <w:t>(&amp;val</w:t>
+      </w:r>
+      <w:r>
+        <w:rPr>
+          <w:rFonts w:ascii="Consolas" w:hAnsi="Consolas" w:cs="Consolas"/>
+          <w:color w:val="000000"/>
+          <w:sz w:val="19"/>
+          <w:szCs w:val="19"/>
+          <w:lang w:val="en-US"/>
+        </w:rPr>
+        <w:t>ue</w:t>
+      </w:r>
+      <w:r>
+        <w:rPr>
+          <w:rFonts w:ascii="Consolas" w:hAnsi="Consolas" w:cs="Consolas"/>
+          <w:color w:val="000000"/>
+          <w:sz w:val="19"/>
+          <w:szCs w:val="19"/>
+          <w:lang w:val="en-US"/>
+        </w:rPr>
+        <w:t>, buffer, 2);</w:t>
+      </w:r>
+    </w:p>
+    <w:p>
+      <w:pPr>
+        <w:rPr>
+          <w:rFonts w:ascii="Consolas" w:hAnsi="Consolas" w:cs="Consolas"/>
+          <w:color w:val="000000"/>
+          <w:sz w:val="19"/>
+          <w:szCs w:val="19"/>
+          <w:lang w:val="en-US"/>
+        </w:rPr>
+      </w:pPr>
+    </w:p>
+    <w:p>
+      <w:pPr>
+        <w:rPr>
+          <w:color w:val="000000" w:themeColor="text1"/>
+          <w:lang w:val="en-US"/>
+        </w:rPr>
+      </w:pPr>
+    </w:p>
+    <w:p>
+      <w:pPr>
+        <w:pStyle w:val="Heading2"/>
+        <w:rPr>
+          <w:lang w:val="de-DE"/>
+        </w:rPr>
+      </w:pPr>
+      <w:r>
+        <w:rPr>
+          <w:lang w:val="de-DE"/>
+        </w:rPr>
+        <w:t>RGB Farben</w:t>
+      </w:r>
+    </w:p>
+    <w:p>
+      <w:pPr>
+        <w:rPr>
+          <w:color w:val="000000" w:themeColor="text1"/>
+          <w:lang w:val="de-DE"/>
+        </w:rPr>
+      </w:pPr>
+    </w:p>
+    <w:p>
+      <w:pPr>
+        <w:rPr>
+          <w:color w:val="000000" w:themeColor="text1"/>
+          <w:lang w:val="de-DE"/>
+        </w:rPr>
+      </w:pPr>
+      <w:r>
+        <w:rPr>
+          <w:color w:val="000000" w:themeColor="text1"/>
+          <w:lang w:val="de-DE"/>
+        </w:rPr>
+        <w:t xml:space="preserve">Das RGB </w:t>
+      </w:r>
+      <w:proofErr w:type="spellStart"/>
+      <w:r>
+        <w:rPr>
+          <w:color w:val="000000" w:themeColor="text1"/>
+          <w:lang w:val="de-DE"/>
+        </w:rPr>
+        <w:t>Frabmodel</w:t>
+      </w:r>
+      <w:proofErr w:type="spellEnd"/>
+      <w:r>
+        <w:rPr>
+          <w:color w:val="000000" w:themeColor="text1"/>
+          <w:lang w:val="de-DE"/>
+        </w:rPr>
+        <w:t xml:space="preserve"> ist ein additives Farbmodel. D</w:t>
+      </w:r>
+      <w:r>
+        <w:rPr>
+          <w:color w:val="000000" w:themeColor="text1"/>
+          <w:lang w:val="de-DE"/>
+        </w:rPr>
+        <w:t>as heißt, dass die jeweiligen F</w:t>
+      </w:r>
+      <w:r>
+        <w:rPr>
+          <w:color w:val="000000" w:themeColor="text1"/>
+          <w:lang w:val="de-DE"/>
+        </w:rPr>
+        <w:t>a</w:t>
+      </w:r>
+      <w:r>
+        <w:rPr>
+          <w:color w:val="000000" w:themeColor="text1"/>
+          <w:lang w:val="de-DE"/>
+        </w:rPr>
+        <w:t>r</w:t>
+      </w:r>
+      <w:bookmarkStart w:id="8" w:name="_GoBack"/>
+      <w:bookmarkEnd w:id="8"/>
+      <w:r>
+        <w:rPr>
+          <w:color w:val="000000" w:themeColor="text1"/>
+          <w:lang w:val="de-DE"/>
+        </w:rPr>
+        <w:t>btöne von rot, grün und blau übereinandergelegt werden und sich aus dem Resultat der Farbton ergibt.</w:t>
+      </w:r>
+    </w:p>
+    <w:p>
+      <w:pPr>
+        <w:rPr>
+          <w:color w:val="000000" w:themeColor="text1"/>
+          <w:lang w:val="de-DE"/>
+        </w:rPr>
+      </w:pPr>
+      <w:r>
+        <w:rPr>
+          <w:color w:val="000000" w:themeColor="text1"/>
+          <w:lang w:val="de-DE"/>
+        </w:rPr>
+        <w:t>Für rot grün und blau steht jeweils ein Byte zur Verfügung, somit hat ein RGB Datensatz 3 Byte.</w:t>
+      </w:r>
+    </w:p>
+    <w:p>
+      <w:pPr>
+        <w:rPr>
+          <w:color w:val="000000" w:themeColor="text1"/>
+          <w:lang w:val="de-DE"/>
+        </w:rPr>
+      </w:pPr>
+    </w:p>
+    <w:p>
+      <w:pPr>
+        <w:rPr>
+          <w:color w:val="000000" w:themeColor="text1"/>
+          <w:lang w:val="de-DE"/>
+        </w:rPr>
+      </w:pPr>
+      <w:r>
+        <w:rPr>
+          <w:color w:val="000000" w:themeColor="text1"/>
+          <w:lang w:val="de-DE"/>
+        </w:rPr>
+        <w:lastRenderedPageBreak/>
+        <w:t>In numerischen Werten, die des Öfteren in Editoren für Unser Interfaces zu finden sind würde das so aussehen:</w:t>
+      </w:r>
+    </w:p>
+    <w:p>
+      <w:pPr>
+        <w:rPr>
+          <w:color w:val="000000" w:themeColor="text1"/>
+          <w:lang w:val="de-DE"/>
+        </w:rPr>
+      </w:pPr>
+    </w:p>
+    <w:p>
+      <w:pPr>
+        <w:rPr>
+          <w:color w:val="000000" w:themeColor="text1"/>
+          <w:lang w:val="de-DE"/>
+        </w:rPr>
+      </w:pPr>
+      <w:r>
+        <w:rPr>
+          <w:color w:val="000000" w:themeColor="text1"/>
+          <w:lang w:val="de-DE"/>
+        </w:rPr>
+        <w:t>[255][0][0] … ergibt ein sattes rot</w:t>
+      </w:r>
+    </w:p>
+    <w:p>
+      <w:pPr>
+        <w:rPr>
+          <w:color w:val="000000" w:themeColor="text1"/>
+          <w:lang w:val="de-DE"/>
+        </w:rPr>
+      </w:pPr>
+      <w:r>
+        <w:rPr>
+          <w:color w:val="000000" w:themeColor="text1"/>
+          <w:lang w:val="de-DE"/>
+        </w:rPr>
+        <w:t>[0][0][0] … ist schwarz</w:t>
+      </w:r>
+    </w:p>
+    <w:p>
+      <w:pPr>
+        <w:rPr>
+          <w:color w:val="000000" w:themeColor="text1"/>
+          <w:lang w:val="de-DE"/>
+        </w:rPr>
+      </w:pPr>
+      <w:r>
+        <w:rPr>
+          <w:color w:val="000000" w:themeColor="text1"/>
+          <w:lang w:val="de-DE"/>
+        </w:rPr>
+        <w:t>…</w:t>
+      </w:r>
+    </w:p>
+    <w:p>
+      <w:pPr>
+        <w:rPr>
+          <w:color w:val="000000" w:themeColor="text1"/>
+          <w:lang w:val="de-DE"/>
+        </w:rPr>
+      </w:pPr>
+    </w:p>
+    <w:p>
+      <w:pPr>
+        <w:pStyle w:val="Heading2"/>
+        <w:rPr>
+          <w:lang w:val="de-DE"/>
+        </w:rPr>
+      </w:pPr>
+      <w:proofErr w:type="spellStart"/>
+      <w:r>
+        <w:rPr>
+          <w:lang w:val="de-DE"/>
+        </w:rPr>
+        <w:t>Opcodes</w:t>
+      </w:r>
+      <w:proofErr w:type="spellEnd"/>
+    </w:p>
+    <w:p>
+      <w:pPr>
+        <w:rPr>
+          <w:color w:val="000000" w:themeColor="text1"/>
+          <w:lang w:val="de-DE"/>
+        </w:rPr>
+      </w:pPr>
+    </w:p>
+    <w:p>
+      <w:pPr>
+        <w:rPr>
+          <w:color w:val="000000" w:themeColor="text1"/>
+          <w:lang w:val="de-DE"/>
+        </w:rPr>
+      </w:pPr>
+      <w:r>
+        <w:rPr>
+          <w:color w:val="000000" w:themeColor="text1"/>
+          <w:lang w:val="de-DE"/>
+        </w:rPr>
+        <w:t xml:space="preserve">Ein </w:t>
+      </w:r>
+      <w:proofErr w:type="spellStart"/>
+      <w:r>
+        <w:rPr>
+          <w:color w:val="000000" w:themeColor="text1"/>
+          <w:lang w:val="de-DE"/>
+        </w:rPr>
+        <w:t>Opcode</w:t>
+      </w:r>
+      <w:proofErr w:type="spellEnd"/>
+      <w:r>
+        <w:rPr>
+          <w:color w:val="000000" w:themeColor="text1"/>
+          <w:lang w:val="de-DE"/>
+        </w:rPr>
+        <w:t xml:space="preserve"> hat in den meisten Fällen folgenden Aufbau:</w:t>
+      </w:r>
+    </w:p>
+    <w:p>
+      <w:pPr>
+        <w:rPr>
+          <w:color w:val="000000" w:themeColor="text1"/>
+          <w:lang w:val="de-DE"/>
+        </w:rPr>
+      </w:pPr>
+    </w:p>
+    <w:tbl>
+      <w:tblPr>
+        <w:tblStyle w:val="TableGrid"/>
+        <w:tblW w:w="0" w:type="auto"/>
+        <w:tblLook w:val="04A0" w:firstRow="1" w:lastRow="0" w:firstColumn="1" w:lastColumn="0" w:noHBand="0" w:noVBand="1"/>
+      </w:tblPr>
+      <w:tblGrid>
+        <w:gridCol w:w="2252"/>
+        <w:gridCol w:w="2252"/>
+        <w:gridCol w:w="2253"/>
+        <w:gridCol w:w="2253"/>
+      </w:tblGrid>
+      <w:tr>
+        <w:tc>
+          <w:tcPr>
+            <w:tcW w:w="2252" w:type="dxa"/>
+          </w:tcPr>
+          <w:p>
+            <w:pPr>
+              <w:rPr>
+                <w:color w:val="000000" w:themeColor="text1"/>
+                <w:lang w:val="de-DE"/>
+              </w:rPr>
+            </w:pPr>
+            <w:r>
+              <w:rPr>
+                <w:color w:val="000000" w:themeColor="text1"/>
+                <w:lang w:val="de-DE"/>
+              </w:rPr>
+              <w:t>1. Byte</w:t>
+            </w:r>
+          </w:p>
+        </w:tc>
+        <w:tc>
+          <w:tcPr>
+            <w:tcW w:w="2252" w:type="dxa"/>
+          </w:tcPr>
+          <w:p>
+            <w:pPr>
+              <w:rPr>
+                <w:color w:val="000000" w:themeColor="text1"/>
+                <w:lang w:val="de-DE"/>
+              </w:rPr>
+            </w:pPr>
+            <w:r>
+              <w:rPr>
+                <w:color w:val="000000" w:themeColor="text1"/>
+                <w:lang w:val="de-DE"/>
+              </w:rPr>
+              <w:t>2.</w:t>
+            </w:r>
+            <w:r>
+              <w:rPr>
+                <w:color w:val="000000" w:themeColor="text1"/>
+                <w:lang w:val="de-DE"/>
+              </w:rPr>
+              <w:t xml:space="preserve"> </w:t>
+            </w:r>
+            <w:r>
+              <w:rPr>
+                <w:color w:val="000000" w:themeColor="text1"/>
+                <w:lang w:val="de-DE"/>
+              </w:rPr>
+              <w:t>Byte</w:t>
+            </w:r>
+          </w:p>
+        </w:tc>
+        <w:tc>
+          <w:tcPr>
+            <w:tcW w:w="2253" w:type="dxa"/>
+          </w:tcPr>
+          <w:p>
+            <w:pPr>
+              <w:rPr>
+                <w:color w:val="000000" w:themeColor="text1"/>
+                <w:lang w:val="de-DE"/>
+              </w:rPr>
+            </w:pPr>
+            <w:r>
+              <w:rPr>
+                <w:color w:val="000000" w:themeColor="text1"/>
+                <w:lang w:val="de-DE"/>
+              </w:rPr>
+              <w:t>3.&amp;4. Byte</w:t>
+            </w:r>
+          </w:p>
+        </w:tc>
+        <w:tc>
+          <w:tcPr>
+            <w:tcW w:w="2253" w:type="dxa"/>
+          </w:tcPr>
+          <w:p>
+            <w:pPr>
+              <w:rPr>
+                <w:color w:val="000000" w:themeColor="text1"/>
+                <w:lang w:val="de-DE"/>
+              </w:rPr>
+            </w:pPr>
+            <w:r>
+              <w:rPr>
+                <w:color w:val="000000" w:themeColor="text1"/>
+                <w:lang w:val="de-DE"/>
+              </w:rPr>
+              <w:t>5.&amp;6. Byte</w:t>
+            </w:r>
+          </w:p>
+        </w:tc>
+      </w:tr>
+      <w:tr>
+        <w:tc>
+          <w:tcPr>
+            <w:tcW w:w="2252" w:type="dxa"/>
+          </w:tcPr>
+          <w:p>
+            <w:pPr>
+              <w:rPr>
+                <w:color w:val="000000" w:themeColor="text1"/>
+                <w:lang w:val="de-DE"/>
+              </w:rPr>
+            </w:pPr>
+            <w:proofErr w:type="spellStart"/>
+            <w:r>
+              <w:rPr>
+                <w:color w:val="000000" w:themeColor="text1"/>
+                <w:lang w:val="de-DE"/>
+              </w:rPr>
+              <w:t>Opcode</w:t>
+            </w:r>
+            <w:proofErr w:type="spellEnd"/>
+          </w:p>
+        </w:tc>
+        <w:tc>
+          <w:tcPr>
+            <w:tcW w:w="2252" w:type="dxa"/>
+          </w:tcPr>
+          <w:p>
+            <w:pPr>
+              <w:rPr>
+                <w:color w:val="000000" w:themeColor="text1"/>
+                <w:lang w:val="de-DE"/>
+              </w:rPr>
+            </w:pPr>
+            <w:r>
+              <w:rPr>
+                <w:color w:val="000000" w:themeColor="text1"/>
+                <w:lang w:val="de-DE"/>
+              </w:rPr>
+              <w:t>Adressmodus</w:t>
+            </w:r>
+          </w:p>
+        </w:tc>
+        <w:tc>
+          <w:tcPr>
+            <w:tcW w:w="2253" w:type="dxa"/>
+          </w:tcPr>
+          <w:p>
+            <w:pPr>
+              <w:rPr>
+                <w:color w:val="000000" w:themeColor="text1"/>
+                <w:lang w:val="de-DE"/>
+              </w:rPr>
+            </w:pPr>
+            <w:r>
+              <w:rPr>
+                <w:color w:val="000000" w:themeColor="text1"/>
+                <w:lang w:val="de-DE"/>
+              </w:rPr>
+              <w:t>Adresse</w:t>
+            </w:r>
+          </w:p>
+        </w:tc>
+        <w:tc>
+          <w:tcPr>
+            <w:tcW w:w="2253" w:type="dxa"/>
+          </w:tcPr>
+          <w:p>
+            <w:pPr>
+              <w:rPr>
+                <w:color w:val="000000" w:themeColor="text1"/>
+                <w:lang w:val="de-DE"/>
+              </w:rPr>
+            </w:pPr>
+            <w:r>
+              <w:rPr>
+                <w:color w:val="000000" w:themeColor="text1"/>
+                <w:lang w:val="de-DE"/>
+              </w:rPr>
+              <w:t>Daten</w:t>
+            </w:r>
+          </w:p>
+        </w:tc>
+      </w:tr>
+    </w:tbl>
+    <w:p>
+      <w:pPr>
+        <w:rPr>
+          <w:color w:val="000000" w:themeColor="text1"/>
+          <w:lang w:val="de-DE"/>
+        </w:rPr>
+      </w:pPr>
+    </w:p>
+    <w:p>
+      <w:pPr>
+        <w:rPr>
+          <w:color w:val="000000" w:themeColor="text1"/>
+          <w:lang w:val="de-DE"/>
+        </w:rPr>
+      </w:pPr>
+      <w:proofErr w:type="spellStart"/>
+      <w:r>
+        <w:rPr>
+          <w:color w:val="000000" w:themeColor="text1"/>
+          <w:lang w:val="de-DE"/>
+        </w:rPr>
+        <w:t>Opcode</w:t>
+      </w:r>
+      <w:proofErr w:type="spellEnd"/>
+      <w:r>
+        <w:rPr>
+          <w:color w:val="000000" w:themeColor="text1"/>
+          <w:lang w:val="de-DE"/>
+        </w:rPr>
+        <w:t>:</w:t>
+      </w:r>
+    </w:p>
+    <w:p>
+      <w:pPr>
+        <w:rPr>
+          <w:color w:val="000000" w:themeColor="text1"/>
+          <w:lang w:val="de-DE"/>
+        </w:rPr>
+      </w:pPr>
+      <w:r>
+        <w:rPr>
+          <w:color w:val="000000" w:themeColor="text1"/>
+          <w:lang w:val="de-DE"/>
+        </w:rPr>
+        <w:t>Bit</w:t>
+      </w:r>
+      <w:r>
+        <w:rPr>
+          <w:color w:val="000000" w:themeColor="text1"/>
+          <w:lang w:val="de-DE"/>
+        </w:rPr>
+        <w:t xml:space="preserve"> 2 bis 7</w:t>
+      </w:r>
+      <w:r>
+        <w:rPr>
+          <w:color w:val="000000" w:themeColor="text1"/>
+          <w:lang w:val="de-DE"/>
+        </w:rPr>
+        <w:t xml:space="preserve"> stehen für </w:t>
+      </w:r>
+      <w:r>
+        <w:rPr>
+          <w:color w:val="000000" w:themeColor="text1"/>
+          <w:lang w:val="de-DE"/>
+        </w:rPr>
+        <w:t xml:space="preserve">die Bezeichnung des Codes. Bit 1 entscheidet ob die nachstehende Registeradresse als Ziel oder Quelle der Operation verwendet wird. Bit 0 gibt an ob es sich um eine 8 oder 16 Bit Operation handelt. </w:t>
+      </w:r>
+      <w:r>
+        <w:rPr>
+          <w:color w:val="000000" w:themeColor="text1"/>
+          <w:lang w:val="de-DE"/>
+        </w:rPr>
+        <w:t xml:space="preserve"> </w:t>
+      </w:r>
+    </w:p>
+    <w:p>
+      <w:pPr>
+        <w:rPr>
+          <w:lang w:val="de-DE"/>
+        </w:rPr>
+      </w:pPr>
+    </w:p>
+    <w:p>
+      <w:pPr>
+        <w:rPr>
+          <w:lang w:val="de-DE"/>
+        </w:rPr>
+      </w:pPr>
+    </w:p>
+    <w:p>
+      <w:pPr>
+        <w:rPr>
+          <w:lang w:val="de-DE"/>
+        </w:rPr>
+      </w:pPr>
+    </w:p>
+    <w:p>
+      <w:pPr>
+        <w:rPr>
+          <w:lang w:val="de-DE"/>
+        </w:rPr>
+      </w:pPr>
+    </w:p>
+    <w:p>
+      <w:pPr>
+        <w:rPr>
+          <w:lang w:val="de-DE"/>
+        </w:rPr>
+      </w:pPr>
+    </w:p>
+    <w:p>
+      <w:pPr>
+        <w:rPr>
+          <w:lang w:val="de-DE"/>
+        </w:rPr>
+      </w:pPr>
+    </w:p>
+    <w:p>
+      <w:pPr>
+        <w:rPr>
+          <w:lang w:val="de-DE"/>
+        </w:rPr>
+      </w:pPr>
+    </w:p>
+    <w:p>
+      <w:pPr>
+        <w:rPr>
+          <w:lang w:val="de-DE"/>
+        </w:rPr>
+      </w:pPr>
+    </w:p>
+    <w:p>
+      <w:pPr>
+        <w:rPr>
+          <w:lang w:val="de-DE"/>
+        </w:rPr>
+      </w:pPr>
+    </w:p>
+    <w:p>
+      <w:pPr>
+        <w:rPr>
+          <w:lang w:val="de-DE"/>
+        </w:rPr>
+      </w:pPr>
+    </w:p>
+    <w:p>
+      <w:pPr>
+        <w:rPr>
+          <w:lang w:val="de-DE"/>
+        </w:rPr>
+      </w:pPr>
+    </w:p>
+    <w:p>
+      <w:pPr>
+        <w:rPr>
+          <w:lang w:val="de-DE"/>
+        </w:rPr>
+      </w:pPr>
+    </w:p>
+    <w:p>
+      <w:pPr>
+        <w:rPr>
+          <w:lang w:val="de-DE"/>
+        </w:rPr>
+      </w:pPr>
+    </w:p>
+    <w:p>
+      <w:pPr>
+        <w:rPr>
+          <w:lang w:val="de-DE"/>
+        </w:rPr>
+      </w:pPr>
+    </w:p>
+    <w:p>
+      <w:pPr>
+        <w:pStyle w:val="Heading1"/>
+        <w:rPr>
+          <w:lang w:val="de-DE"/>
+        </w:rPr>
+      </w:pPr>
+      <w:bookmarkStart w:id="9" w:name="_Toc478940225"/>
       <w:r>
         <w:rPr>
           <w:lang w:val="de-DE"/>
         </w:rPr>
         <w:t>Quellenverzeichnis</w:t>
       </w:r>
-      <w:bookmarkEnd w:id="7"/>
+      <w:bookmarkEnd w:id="9"/>
     </w:p>
     <w:p>
       <w:pPr>
@@ -6901,23 +8261,7 @@
           <w:b/>
           <w:lang w:val="de-DE"/>
         </w:rPr>
-        <w:t xml:space="preserve">„Das PDF </w:t>
-      </w:r>
-      <w:proofErr w:type="spellStart"/>
-      <w:r>
-        <w:rPr>
-          <w:b/>
-          <w:lang w:val="de-DE"/>
-        </w:rPr>
-        <w:t>Howto</w:t>
-      </w:r>
-      <w:proofErr w:type="spellEnd"/>
-      <w:r>
-        <w:rPr>
-          <w:b/>
-          <w:lang w:val="de-DE"/>
-        </w:rPr>
-        <w:t>“:</w:t>
+        <w:t>„Das PDF Howto“:</w:t>
       </w:r>
       <w:r>
         <w:rPr>
@@ -6947,8 +8291,8 @@
       </w:pPr>
     </w:p>
     <w:sectPr>
-      <w:footerReference w:type="even" r:id="rId14"/>
-      <w:footerReference w:type="default" r:id="rId15"/>
+      <w:footerReference w:type="even" r:id="rId15"/>
+      <w:footerReference w:type="default" r:id="rId16"/>
       <w:pgSz w:w="11900" w:h="16840"/>
       <w:pgMar w:top="1440" w:right="1440" w:bottom="1440" w:left="1440" w:header="708" w:footer="708" w:gutter="0"/>
       <w:pgNumType w:start="0" w:chapStyle="1"/>
@@ -6961,7 +8305,7 @@
 </file>
 
 <file path=word/endnotes.xml><?xml version="1.0" encoding="utf-8"?>
-<w:endnotes xmlns:wpc="http://schemas.microsoft.com/office/word/2010/wordprocessingCanvas" xmlns:cx="http://schemas.microsoft.com/office/drawing/2014/chartex" xmlns:cx1="http://schemas.microsoft.com/office/drawing/2015/9/8/chartex" xmlns:cx2="http://schemas.microsoft.com/office/drawing/2015/10/21/chartex" xmlns:cx3="http://schemas.microsoft.com/office/drawing/2016/5/9/chartex" xmlns:cx4="http://schemas.microsoft.com/office/drawing/2016/5/10/chartex" xmlns:cx5="http://schemas.microsoft.com/office/drawing/2016/5/11/chartex" xmlns:mc="http://schemas.openxmlformats.org/markup-compatibility/2006" xmlns:o="urn:schemas-microsoft-com:office:office" xmlns:r="http://schemas.openxmlformats.org/officeDocument/2006/relationships" xmlns:m="http://schemas.openxmlformats.org/officeDocument/2006/math" xmlns:v="urn:schemas-microsoft-com:vml" xmlns:wp14="http://schemas.microsoft.com/office/word/2010/wordprocessingDrawing" xmlns:wp="http://schemas.openxmlformats.org/drawingml/2006/wordprocessingDrawing" xmlns:w10="urn:schemas-microsoft-com:office:word" xmlns:w="http://schemas.openxmlformats.org/wordprocessingml/2006/main" xmlns:w14="http://schemas.microsoft.com/office/word/2010/wordml" xmlns:w15="http://schemas.microsoft.com/office/word/2012/wordml" xmlns:w16se="http://schemas.microsoft.com/office/word/2015/wordml/symex" xmlns:wpg="http://schemas.microsoft.com/office/word/2010/wordprocessingGroup" xmlns:wpi="http://schemas.microsoft.com/office/word/2010/wordprocessingInk" xmlns:wne="http://schemas.microsoft.com/office/word/2006/wordml" xmlns:wps="http://schemas.microsoft.com/office/word/2010/wordprocessingShape" mc:Ignorable="w14 w15 w16se wp14">
+<w:endnotes xmlns:wpc="http://schemas.microsoft.com/office/word/2010/wordprocessingCanvas" xmlns:cx="http://schemas.microsoft.com/office/drawing/2014/chartex" xmlns:cx1="http://schemas.microsoft.com/office/drawing/2015/9/8/chartex" xmlns:cx2="http://schemas.microsoft.com/office/drawing/2015/10/21/chartex" xmlns:cx3="http://schemas.microsoft.com/office/drawing/2016/5/9/chartex" xmlns:cx4="http://schemas.microsoft.com/office/drawing/2016/5/10/chartex" xmlns:cx5="http://schemas.microsoft.com/office/drawing/2016/5/11/chartex" xmlns:cx6="http://schemas.microsoft.com/office/drawing/2016/5/12/chartex" xmlns:cx7="http://schemas.microsoft.com/office/drawing/2016/5/13/chartex" xmlns:cx8="http://schemas.microsoft.com/office/drawing/2016/5/14/chartex" xmlns:mc="http://schemas.openxmlformats.org/markup-compatibility/2006" xmlns:o="urn:schemas-microsoft-com:office:office" xmlns:r="http://schemas.openxmlformats.org/officeDocument/2006/relationships" xmlns:m="http://schemas.openxmlformats.org/officeDocument/2006/math" xmlns:v="urn:schemas-microsoft-com:vml" xmlns:wp14="http://schemas.microsoft.com/office/word/2010/wordprocessingDrawing" xmlns:wp="http://schemas.openxmlformats.org/drawingml/2006/wordprocessingDrawing" xmlns:w10="urn:schemas-microsoft-com:office:word" xmlns:w="http://schemas.openxmlformats.org/wordprocessingml/2006/main" xmlns:w14="http://schemas.microsoft.com/office/word/2010/wordml" xmlns:w15="http://schemas.microsoft.com/office/word/2012/wordml" xmlns:w16se="http://schemas.microsoft.com/office/word/2015/wordml/symex" xmlns:wpg="http://schemas.microsoft.com/office/word/2010/wordprocessingGroup" xmlns:wpi="http://schemas.microsoft.com/office/word/2010/wordprocessingInk" xmlns:wne="http://schemas.microsoft.com/office/word/2006/wordml" xmlns:wps="http://schemas.microsoft.com/office/word/2010/wordprocessingShape" mc:Ignorable="w14 w15 w16se wp14">
   <w:endnote w:type="separator" w:id="-1">
     <w:p>
       <w:r>
@@ -6980,7 +8324,7 @@
 </file>
 
 <file path=word/footer1.xml><?xml version="1.0" encoding="utf-8"?>
-<w:ftr xmlns:wpc="http://schemas.microsoft.com/office/word/2010/wordprocessingCanvas" xmlns:cx="http://schemas.microsoft.com/office/drawing/2014/chartex" xmlns:cx1="http://schemas.microsoft.com/office/drawing/2015/9/8/chartex" xmlns:cx2="http://schemas.microsoft.com/office/drawing/2015/10/21/chartex" xmlns:cx3="http://schemas.microsoft.com/office/drawing/2016/5/9/chartex" xmlns:cx4="http://schemas.microsoft.com/office/drawing/2016/5/10/chartex" xmlns:cx5="http://schemas.microsoft.com/office/drawing/2016/5/11/chartex" xmlns:mc="http://schemas.openxmlformats.org/markup-compatibility/2006" xmlns:o="urn:schemas-microsoft-com:office:office" xmlns:r="http://schemas.openxmlformats.org/officeDocument/2006/relationships" xmlns:m="http://schemas.openxmlformats.org/officeDocument/2006/math" xmlns:v="urn:schemas-microsoft-com:vml" xmlns:wp14="http://schemas.microsoft.com/office/word/2010/wordprocessingDrawing" xmlns:wp="http://schemas.openxmlformats.org/drawingml/2006/wordprocessingDrawing" xmlns:w10="urn:schemas-microsoft-com:office:word" xmlns:w="http://schemas.openxmlformats.org/wordprocessingml/2006/main" xmlns:w14="http://schemas.microsoft.com/office/word/2010/wordml" xmlns:w15="http://schemas.microsoft.com/office/word/2012/wordml" xmlns:w16se="http://schemas.microsoft.com/office/word/2015/wordml/symex" xmlns:wpg="http://schemas.microsoft.com/office/word/2010/wordprocessingGroup" xmlns:wpi="http://schemas.microsoft.com/office/word/2010/wordprocessingInk" xmlns:wne="http://schemas.microsoft.com/office/word/2006/wordml" xmlns:wps="http://schemas.microsoft.com/office/word/2010/wordprocessingShape" mc:Ignorable="w14 w15 w16se wp14">
+<w:ftr xmlns:wpc="http://schemas.microsoft.com/office/word/2010/wordprocessingCanvas" xmlns:cx="http://schemas.microsoft.com/office/drawing/2014/chartex" xmlns:cx1="http://schemas.microsoft.com/office/drawing/2015/9/8/chartex" xmlns:cx2="http://schemas.microsoft.com/office/drawing/2015/10/21/chartex" xmlns:cx3="http://schemas.microsoft.com/office/drawing/2016/5/9/chartex" xmlns:cx4="http://schemas.microsoft.com/office/drawing/2016/5/10/chartex" xmlns:cx5="http://schemas.microsoft.com/office/drawing/2016/5/11/chartex" xmlns:cx6="http://schemas.microsoft.com/office/drawing/2016/5/12/chartex" xmlns:cx7="http://schemas.microsoft.com/office/drawing/2016/5/13/chartex" xmlns:cx8="http://schemas.microsoft.com/office/drawing/2016/5/14/chartex" xmlns:mc="http://schemas.openxmlformats.org/markup-compatibility/2006" xmlns:o="urn:schemas-microsoft-com:office:office" xmlns:r="http://schemas.openxmlformats.org/officeDocument/2006/relationships" xmlns:m="http://schemas.openxmlformats.org/officeDocument/2006/math" xmlns:v="urn:schemas-microsoft-com:vml" xmlns:wp14="http://schemas.microsoft.com/office/word/2010/wordprocessingDrawing" xmlns:wp="http://schemas.openxmlformats.org/drawingml/2006/wordprocessingDrawing" xmlns:w10="urn:schemas-microsoft-com:office:word" xmlns:w="http://schemas.openxmlformats.org/wordprocessingml/2006/main" xmlns:w14="http://schemas.microsoft.com/office/word/2010/wordml" xmlns:w15="http://schemas.microsoft.com/office/word/2012/wordml" xmlns:w16se="http://schemas.microsoft.com/office/word/2015/wordml/symex" xmlns:wpg="http://schemas.microsoft.com/office/word/2010/wordprocessingGroup" xmlns:wpi="http://schemas.microsoft.com/office/word/2010/wordprocessingInk" xmlns:wne="http://schemas.microsoft.com/office/word/2006/wordml" xmlns:wps="http://schemas.microsoft.com/office/word/2010/wordprocessingShape" mc:Ignorable="w14 w15 w16se wp14">
   <w:p>
     <w:pPr>
       <w:pStyle w:val="Footer"/>
@@ -7033,7 +8377,7 @@
 </file>
 
 <file path=word/footer2.xml><?xml version="1.0" encoding="utf-8"?>
-<w:ftr xmlns:wpc="http://schemas.microsoft.com/office/word/2010/wordprocessingCanvas" xmlns:cx="http://schemas.microsoft.com/office/drawing/2014/chartex" xmlns:cx1="http://schemas.microsoft.com/office/drawing/2015/9/8/chartex" xmlns:cx2="http://schemas.microsoft.com/office/drawing/2015/10/21/chartex" xmlns:cx3="http://schemas.microsoft.com/office/drawing/2016/5/9/chartex" xmlns:cx4="http://schemas.microsoft.com/office/drawing/2016/5/10/chartex" xmlns:cx5="http://schemas.microsoft.com/office/drawing/2016/5/11/chartex" xmlns:mc="http://schemas.openxmlformats.org/markup-compatibility/2006" xmlns:o="urn:schemas-microsoft-com:office:office" xmlns:r="http://schemas.openxmlformats.org/officeDocument/2006/relationships" xmlns:m="http://schemas.openxmlformats.org/officeDocument/2006/math" xmlns:v="urn:schemas-microsoft-com:vml" xmlns:wp14="http://schemas.microsoft.com/office/word/2010/wordprocessingDrawing" xmlns:wp="http://schemas.openxmlformats.org/drawingml/2006/wordprocessingDrawing" xmlns:w10="urn:schemas-microsoft-com:office:word" xmlns:w="http://schemas.openxmlformats.org/wordprocessingml/2006/main" xmlns:w14="http://schemas.microsoft.com/office/word/2010/wordml" xmlns:w15="http://schemas.microsoft.com/office/word/2012/wordml" xmlns:w16se="http://schemas.microsoft.com/office/word/2015/wordml/symex" xmlns:wpg="http://schemas.microsoft.com/office/word/2010/wordprocessingGroup" xmlns:wpi="http://schemas.microsoft.com/office/word/2010/wordprocessingInk" xmlns:wne="http://schemas.microsoft.com/office/word/2006/wordml" xmlns:wps="http://schemas.microsoft.com/office/word/2010/wordprocessingShape" mc:Ignorable="w14 w15 w16se wp14">
+<w:ftr xmlns:wpc="http://schemas.microsoft.com/office/word/2010/wordprocessingCanvas" xmlns:cx="http://schemas.microsoft.com/office/drawing/2014/chartex" xmlns:cx1="http://schemas.microsoft.com/office/drawing/2015/9/8/chartex" xmlns:cx2="http://schemas.microsoft.com/office/drawing/2015/10/21/chartex" xmlns:cx3="http://schemas.microsoft.com/office/drawing/2016/5/9/chartex" xmlns:cx4="http://schemas.microsoft.com/office/drawing/2016/5/10/chartex" xmlns:cx5="http://schemas.microsoft.com/office/drawing/2016/5/11/chartex" xmlns:cx6="http://schemas.microsoft.com/office/drawing/2016/5/12/chartex" xmlns:cx7="http://schemas.microsoft.com/office/drawing/2016/5/13/chartex" xmlns:cx8="http://schemas.microsoft.com/office/drawing/2016/5/14/chartex" xmlns:mc="http://schemas.openxmlformats.org/markup-compatibility/2006" xmlns:o="urn:schemas-microsoft-com:office:office" xmlns:r="http://schemas.openxmlformats.org/officeDocument/2006/relationships" xmlns:m="http://schemas.openxmlformats.org/officeDocument/2006/math" xmlns:v="urn:schemas-microsoft-com:vml" xmlns:wp14="http://schemas.microsoft.com/office/word/2010/wordprocessingDrawing" xmlns:wp="http://schemas.openxmlformats.org/drawingml/2006/wordprocessingDrawing" xmlns:w10="urn:schemas-microsoft-com:office:word" xmlns:w="http://schemas.openxmlformats.org/wordprocessingml/2006/main" xmlns:w14="http://schemas.microsoft.com/office/word/2010/wordml" xmlns:w15="http://schemas.microsoft.com/office/word/2012/wordml" xmlns:w16se="http://schemas.microsoft.com/office/word/2015/wordml/symex" xmlns:wpg="http://schemas.microsoft.com/office/word/2010/wordprocessingGroup" xmlns:wpi="http://schemas.microsoft.com/office/word/2010/wordprocessingInk" xmlns:wne="http://schemas.microsoft.com/office/word/2006/wordml" xmlns:wps="http://schemas.microsoft.com/office/word/2010/wordprocessingShape" mc:Ignorable="w14 w15 w16se wp14">
   <w:p>
     <w:pPr>
       <w:pStyle w:val="Footer"/>
@@ -7046,7 +8390,7 @@
 </file>
 
 <file path=word/footnotes.xml><?xml version="1.0" encoding="utf-8"?>
-<w:footnotes xmlns:wpc="http://schemas.microsoft.com/office/word/2010/wordprocessingCanvas" xmlns:cx="http://schemas.microsoft.com/office/drawing/2014/chartex" xmlns:cx1="http://schemas.microsoft.com/office/drawing/2015/9/8/chartex" xmlns:cx2="http://schemas.microsoft.com/office/drawing/2015/10/21/chartex" xmlns:cx3="http://schemas.microsoft.com/office/drawing/2016/5/9/chartex" xmlns:cx4="http://schemas.microsoft.com/office/drawing/2016/5/10/chartex" xmlns:cx5="http://schemas.microsoft.com/office/drawing/2016/5/11/chartex" xmlns:mc="http://schemas.openxmlformats.org/markup-compatibility/2006" xmlns:o="urn:schemas-microsoft-com:office:office" xmlns:r="http://schemas.openxmlformats.org/officeDocument/2006/relationships" xmlns:m="http://schemas.openxmlformats.org/officeDocument/2006/math" xmlns:v="urn:schemas-microsoft-com:vml" xmlns:wp14="http://schemas.microsoft.com/office/word/2010/wordprocessingDrawing" xmlns:wp="http://schemas.openxmlformats.org/drawingml/2006/wordprocessingDrawing" xmlns:w10="urn:schemas-microsoft-com:office:word" xmlns:w="http://schemas.openxmlformats.org/wordprocessingml/2006/main" xmlns:w14="http://schemas.microsoft.com/office/word/2010/wordml" xmlns:w15="http://schemas.microsoft.com/office/word/2012/wordml" xmlns:w16se="http://schemas.microsoft.com/office/word/2015/wordml/symex" xmlns:wpg="http://schemas.microsoft.com/office/word/2010/wordprocessingGroup" xmlns:wpi="http://schemas.microsoft.com/office/word/2010/wordprocessingInk" xmlns:wne="http://schemas.microsoft.com/office/word/2006/wordml" xmlns:wps="http://schemas.microsoft.com/office/word/2010/wordprocessingShape" mc:Ignorable="w14 w15 w16se wp14">
+<w:footnotes xmlns:wpc="http://schemas.microsoft.com/office/word/2010/wordprocessingCanvas" xmlns:cx="http://schemas.microsoft.com/office/drawing/2014/chartex" xmlns:cx1="http://schemas.microsoft.com/office/drawing/2015/9/8/chartex" xmlns:cx2="http://schemas.microsoft.com/office/drawing/2015/10/21/chartex" xmlns:cx3="http://schemas.microsoft.com/office/drawing/2016/5/9/chartex" xmlns:cx4="http://schemas.microsoft.com/office/drawing/2016/5/10/chartex" xmlns:cx5="http://schemas.microsoft.com/office/drawing/2016/5/11/chartex" xmlns:cx6="http://schemas.microsoft.com/office/drawing/2016/5/12/chartex" xmlns:cx7="http://schemas.microsoft.com/office/drawing/2016/5/13/chartex" xmlns:cx8="http://schemas.microsoft.com/office/drawing/2016/5/14/chartex" xmlns:mc="http://schemas.openxmlformats.org/markup-compatibility/2006" xmlns:o="urn:schemas-microsoft-com:office:office" xmlns:r="http://schemas.openxmlformats.org/officeDocument/2006/relationships" xmlns:m="http://schemas.openxmlformats.org/officeDocument/2006/math" xmlns:v="urn:schemas-microsoft-com:vml" xmlns:wp14="http://schemas.microsoft.com/office/word/2010/wordprocessingDrawing" xmlns:wp="http://schemas.openxmlformats.org/drawingml/2006/wordprocessingDrawing" xmlns:w10="urn:schemas-microsoft-com:office:word" xmlns:w="http://schemas.openxmlformats.org/wordprocessingml/2006/main" xmlns:w14="http://schemas.microsoft.com/office/word/2010/wordml" xmlns:w15="http://schemas.microsoft.com/office/word/2012/wordml" xmlns:w16se="http://schemas.microsoft.com/office/word/2015/wordml/symex" xmlns:wpg="http://schemas.microsoft.com/office/word/2010/wordprocessingGroup" xmlns:wpi="http://schemas.microsoft.com/office/word/2010/wordprocessingInk" xmlns:wne="http://schemas.microsoft.com/office/word/2006/wordml" xmlns:wps="http://schemas.microsoft.com/office/word/2010/wordprocessingShape" mc:Ignorable="w14 w15 w16se wp14">
   <w:footnote w:type="separator" w:id="-1">
     <w:p>
       <w:r>
@@ -7289,8 +8633,97 @@
 </file>
 
 <file path=word/numbering.xml><?xml version="1.0" encoding="utf-8"?>
-<w:numbering xmlns:wpc="http://schemas.microsoft.com/office/word/2010/wordprocessingCanvas" xmlns:cx="http://schemas.microsoft.com/office/drawing/2014/chartex" xmlns:cx1="http://schemas.microsoft.com/office/drawing/2015/9/8/chartex" xmlns:cx2="http://schemas.microsoft.com/office/drawing/2015/10/21/chartex" xmlns:cx3="http://schemas.microsoft.com/office/drawing/2016/5/9/chartex" xmlns:cx4="http://schemas.microsoft.com/office/drawing/2016/5/10/chartex" xmlns:cx5="http://schemas.microsoft.com/office/drawing/2016/5/11/chartex" xmlns:mc="http://schemas.openxmlformats.org/markup-compatibility/2006" xmlns:o="urn:schemas-microsoft-com:office:office" xmlns:r="http://schemas.openxmlformats.org/officeDocument/2006/relationships" xmlns:m="http://schemas.openxmlformats.org/officeDocument/2006/math" xmlns:v="urn:schemas-microsoft-com:vml" xmlns:wp14="http://schemas.microsoft.com/office/word/2010/wordprocessingDrawing" xmlns:wp="http://schemas.openxmlformats.org/drawingml/2006/wordprocessingDrawing" xmlns:w10="urn:schemas-microsoft-com:office:word" xmlns:w="http://schemas.openxmlformats.org/wordprocessingml/2006/main" xmlns:w14="http://schemas.microsoft.com/office/word/2010/wordml" xmlns:w15="http://schemas.microsoft.com/office/word/2012/wordml" xmlns:w16se="http://schemas.microsoft.com/office/word/2015/wordml/symex" xmlns:wpg="http://schemas.microsoft.com/office/word/2010/wordprocessingGroup" xmlns:wpi="http://schemas.microsoft.com/office/word/2010/wordprocessingInk" xmlns:wne="http://schemas.microsoft.com/office/word/2006/wordml" xmlns:wps="http://schemas.microsoft.com/office/word/2010/wordprocessingShape" mc:Ignorable="w14 w15 w16se wp14">
+<w:numbering xmlns:wpc="http://schemas.microsoft.com/office/word/2010/wordprocessingCanvas" xmlns:cx="http://schemas.microsoft.com/office/drawing/2014/chartex" xmlns:cx1="http://schemas.microsoft.com/office/drawing/2015/9/8/chartex" xmlns:cx2="http://schemas.microsoft.com/office/drawing/2015/10/21/chartex" xmlns:cx3="http://schemas.microsoft.com/office/drawing/2016/5/9/chartex" xmlns:cx4="http://schemas.microsoft.com/office/drawing/2016/5/10/chartex" xmlns:cx5="http://schemas.microsoft.com/office/drawing/2016/5/11/chartex" xmlns:cx6="http://schemas.microsoft.com/office/drawing/2016/5/12/chartex" xmlns:cx7="http://schemas.microsoft.com/office/drawing/2016/5/13/chartex" xmlns:cx8="http://schemas.microsoft.com/office/drawing/2016/5/14/chartex" xmlns:mc="http://schemas.openxmlformats.org/markup-compatibility/2006" xmlns:o="urn:schemas-microsoft-com:office:office" xmlns:r="http://schemas.openxmlformats.org/officeDocument/2006/relationships" xmlns:m="http://schemas.openxmlformats.org/officeDocument/2006/math" xmlns:v="urn:schemas-microsoft-com:vml" xmlns:wp14="http://schemas.microsoft.com/office/word/2010/wordprocessingDrawing" xmlns:wp="http://schemas.openxmlformats.org/drawingml/2006/wordprocessingDrawing" xmlns:w10="urn:schemas-microsoft-com:office:word" xmlns:w="http://schemas.openxmlformats.org/wordprocessingml/2006/main" xmlns:w14="http://schemas.microsoft.com/office/word/2010/wordml" xmlns:w15="http://schemas.microsoft.com/office/word/2012/wordml" xmlns:w16se="http://schemas.microsoft.com/office/word/2015/wordml/symex" xmlns:wpg="http://schemas.microsoft.com/office/word/2010/wordprocessingGroup" xmlns:wpi="http://schemas.microsoft.com/office/word/2010/wordprocessingInk" xmlns:wne="http://schemas.microsoft.com/office/word/2006/wordml" xmlns:wps="http://schemas.microsoft.com/office/word/2010/wordprocessingShape" mc:Ignorable="w14 w15 w16se wp14">
   <w:abstractNum w:abstractNumId="0" w15:restartNumberingAfterBreak="0">
+    <w:nsid w:val="088B768F"/>
+    <w:multiLevelType w:val="hybridMultilevel"/>
+    <w:tmpl w:val="A8EC0B52"/>
+    <w:lvl w:ilvl="0" w:tplc="0C07000F">
+      <w:start w:val="1"/>
+      <w:numFmt w:val="decimal"/>
+      <w:lvlText w:val="%1."/>
+      <w:lvlJc w:val="left"/>
+      <w:pPr>
+        <w:ind w:left="720" w:hanging="360"/>
+      </w:pPr>
+      <w:rPr>
+        <w:rFonts w:hint="default"/>
+      </w:rPr>
+    </w:lvl>
+    <w:lvl w:ilvl="1" w:tplc="0C070019" w:tentative="1">
+      <w:start w:val="1"/>
+      <w:numFmt w:val="lowerLetter"/>
+      <w:lvlText w:val="%2."/>
+      <w:lvlJc w:val="left"/>
+      <w:pPr>
+        <w:ind w:left="1440" w:hanging="360"/>
+      </w:pPr>
+    </w:lvl>
+    <w:lvl w:ilvl="2" w:tplc="0C07001B" w:tentative="1">
+      <w:start w:val="1"/>
+      <w:numFmt w:val="lowerRoman"/>
+      <w:lvlText w:val="%3."/>
+      <w:lvlJc w:val="right"/>
+      <w:pPr>
+        <w:ind w:left="2160" w:hanging="180"/>
+      </w:pPr>
+    </w:lvl>
+    <w:lvl w:ilvl="3" w:tplc="0C07000F" w:tentative="1">
+      <w:start w:val="1"/>
+      <w:numFmt w:val="decimal"/>
+      <w:lvlText w:val="%4."/>
+      <w:lvlJc w:val="left"/>
+      <w:pPr>
+        <w:ind w:left="2880" w:hanging="360"/>
+      </w:pPr>
+    </w:lvl>
+    <w:lvl w:ilvl="4" w:tplc="0C070019" w:tentative="1">
+      <w:start w:val="1"/>
+      <w:numFmt w:val="lowerLetter"/>
+      <w:lvlText w:val="%5."/>
+      <w:lvlJc w:val="left"/>
+      <w:pPr>
+        <w:ind w:left="3600" w:hanging="360"/>
+      </w:pPr>
+    </w:lvl>
+    <w:lvl w:ilvl="5" w:tplc="0C07001B" w:tentative="1">
+      <w:start w:val="1"/>
+      <w:numFmt w:val="lowerRoman"/>
+      <w:lvlText w:val="%6."/>
+      <w:lvlJc w:val="right"/>
+      <w:pPr>
+        <w:ind w:left="4320" w:hanging="180"/>
+      </w:pPr>
+    </w:lvl>
+    <w:lvl w:ilvl="6" w:tplc="0C07000F" w:tentative="1">
+      <w:start w:val="1"/>
+      <w:numFmt w:val="decimal"/>
+      <w:lvlText w:val="%7."/>
+      <w:lvlJc w:val="left"/>
+      <w:pPr>
+        <w:ind w:left="5040" w:hanging="360"/>
+      </w:pPr>
+    </w:lvl>
+    <w:lvl w:ilvl="7" w:tplc="0C070019" w:tentative="1">
+      <w:start w:val="1"/>
+      <w:numFmt w:val="lowerLetter"/>
+      <w:lvlText w:val="%8."/>
+      <w:lvlJc w:val="left"/>
+      <w:pPr>
+        <w:ind w:left="5760" w:hanging="360"/>
+      </w:pPr>
+    </w:lvl>
+    <w:lvl w:ilvl="8" w:tplc="0C07001B" w:tentative="1">
+      <w:start w:val="1"/>
+      <w:numFmt w:val="lowerRoman"/>
+      <w:lvlText w:val="%9."/>
+      <w:lvlJc w:val="right"/>
+      <w:pPr>
+        <w:ind w:left="6480" w:hanging="180"/>
+      </w:pPr>
+    </w:lvl>
+  </w:abstractNum>
+  <w:abstractNum w:abstractNumId="1" w15:restartNumberingAfterBreak="0">
     <w:nsid w:val="536932B4"/>
     <w:multiLevelType w:val="hybridMultilevel"/>
     <w:tmpl w:val="E5B8674C"/>
@@ -7403,8 +8836,103 @@
       </w:rPr>
     </w:lvl>
   </w:abstractNum>
+  <w:abstractNum w:abstractNumId="2" w15:restartNumberingAfterBreak="0">
+    <w:nsid w:val="5DE67813"/>
+    <w:multiLevelType w:val="hybridMultilevel"/>
+    <w:tmpl w:val="4E4888BC"/>
+    <w:lvl w:ilvl="0" w:tplc="0C07000F">
+      <w:start w:val="1"/>
+      <w:numFmt w:val="decimal"/>
+      <w:lvlText w:val="%1."/>
+      <w:lvlJc w:val="left"/>
+      <w:pPr>
+        <w:ind w:left="720" w:hanging="360"/>
+      </w:pPr>
+      <w:rPr>
+        <w:rFonts w:hint="default"/>
+      </w:rPr>
+    </w:lvl>
+    <w:lvl w:ilvl="1" w:tplc="0C070019" w:tentative="1">
+      <w:start w:val="1"/>
+      <w:numFmt w:val="lowerLetter"/>
+      <w:lvlText w:val="%2."/>
+      <w:lvlJc w:val="left"/>
+      <w:pPr>
+        <w:ind w:left="1440" w:hanging="360"/>
+      </w:pPr>
+    </w:lvl>
+    <w:lvl w:ilvl="2" w:tplc="0C07001B" w:tentative="1">
+      <w:start w:val="1"/>
+      <w:numFmt w:val="lowerRoman"/>
+      <w:lvlText w:val="%3."/>
+      <w:lvlJc w:val="right"/>
+      <w:pPr>
+        <w:ind w:left="2160" w:hanging="180"/>
+      </w:pPr>
+    </w:lvl>
+    <w:lvl w:ilvl="3" w:tplc="0C07000F" w:tentative="1">
+      <w:start w:val="1"/>
+      <w:numFmt w:val="decimal"/>
+      <w:lvlText w:val="%4."/>
+      <w:lvlJc w:val="left"/>
+      <w:pPr>
+        <w:ind w:left="2880" w:hanging="360"/>
+      </w:pPr>
+    </w:lvl>
+    <w:lvl w:ilvl="4" w:tplc="0C070019" w:tentative="1">
+      <w:start w:val="1"/>
+      <w:numFmt w:val="lowerLetter"/>
+      <w:lvlText w:val="%5."/>
+      <w:lvlJc w:val="left"/>
+      <w:pPr>
+        <w:ind w:left="3600" w:hanging="360"/>
+      </w:pPr>
+    </w:lvl>
+    <w:lvl w:ilvl="5" w:tplc="0C07001B" w:tentative="1">
+      <w:start w:val="1"/>
+      <w:numFmt w:val="lowerRoman"/>
+      <w:lvlText w:val="%6."/>
+      <w:lvlJc w:val="right"/>
+      <w:pPr>
+        <w:ind w:left="4320" w:hanging="180"/>
+      </w:pPr>
+    </w:lvl>
+    <w:lvl w:ilvl="6" w:tplc="0C07000F" w:tentative="1">
+      <w:start w:val="1"/>
+      <w:numFmt w:val="decimal"/>
+      <w:lvlText w:val="%7."/>
+      <w:lvlJc w:val="left"/>
+      <w:pPr>
+        <w:ind w:left="5040" w:hanging="360"/>
+      </w:pPr>
+    </w:lvl>
+    <w:lvl w:ilvl="7" w:tplc="0C070019" w:tentative="1">
+      <w:start w:val="1"/>
+      <w:numFmt w:val="lowerLetter"/>
+      <w:lvlText w:val="%8."/>
+      <w:lvlJc w:val="left"/>
+      <w:pPr>
+        <w:ind w:left="5760" w:hanging="360"/>
+      </w:pPr>
+    </w:lvl>
+    <w:lvl w:ilvl="8" w:tplc="0C07001B" w:tentative="1">
+      <w:start w:val="1"/>
+      <w:numFmt w:val="lowerRoman"/>
+      <w:lvlText w:val="%9."/>
+      <w:lvlJc w:val="right"/>
+      <w:pPr>
+        <w:ind w:left="6480" w:hanging="180"/>
+      </w:pPr>
+    </w:lvl>
+  </w:abstractNum>
   <w:num w:numId="1">
+    <w:abstractNumId w:val="1"/>
+  </w:num>
+  <w:num w:numId="2">
     <w:abstractNumId w:val="0"/>
+  </w:num>
+  <w:num w:numId="3">
+    <w:abstractNumId w:val="2"/>
   </w:num>
 </w:numbering>
 </file>
@@ -8511,7 +10039,7 @@
 </file>
 
 <file path=customXml/itemProps1.xml><?xml version="1.0" encoding="utf-8"?>
-<ds:datastoreItem xmlns:ds="http://schemas.openxmlformats.org/officeDocument/2006/customXml" ds:itemID="{3BB3BCEE-C58A-4CC4-A4CF-8485CFF84A9A}">
+<ds:datastoreItem xmlns:ds="http://schemas.openxmlformats.org/officeDocument/2006/customXml" ds:itemID="{79578991-A44B-4A17-A5A3-6C88B8CB229B}">
   <ds:schemaRefs>
     <ds:schemaRef ds:uri="http://schemas.openxmlformats.org/officeDocument/2006/bibliography"/>
   </ds:schemaRefs>

</xml_diff>